<commit_message>
lab 2 report completed
</commit_message>
<xml_diff>
--- a/Lin_Rohner_lab2/Lin_Rohner_lab2.docx
+++ b/Lin_Rohner_lab2/Lin_Rohner_lab2.docx
@@ -181,7 +181,49 @@
           <w:szCs w:val="22"/>
           <w:lang w:val="en-US"/>
         </w:rPr>
-        <w:t xml:space="preserve"> newton meters] were derived.</w:t>
+        <w:t xml:space="preserve"> </w:t>
+      </w:r>
+      <w:r>
+        <w:rPr>
+          <w:rFonts w:hint="eastAsia"/>
+          <w:sz w:val="22"/>
+          <w:szCs w:val="22"/>
+          <w:lang w:val="en-US" w:eastAsia="zh-CN"/>
+        </w:rPr>
+        <w:t>mil</w:t>
+      </w:r>
+      <w:r>
+        <w:rPr>
+          <w:sz w:val="22"/>
+          <w:szCs w:val="22"/>
+          <w:lang w:val="en-US" w:eastAsia="zh-CN"/>
+        </w:rPr>
+        <w:t>l</w:t>
+      </w:r>
+      <w:r>
+        <w:rPr>
+          <w:rFonts w:hint="eastAsia"/>
+          <w:sz w:val="22"/>
+          <w:szCs w:val="22"/>
+          <w:lang w:val="en-US" w:eastAsia="zh-CN"/>
+        </w:rPr>
+        <w:t>i</w:t>
+      </w:r>
+      <w:r>
+        <w:rPr>
+          <w:sz w:val="22"/>
+          <w:szCs w:val="22"/>
+          <w:lang w:val="en-US"/>
+        </w:rPr>
+        <w:t>-</w:t>
+      </w:r>
+      <w:r>
+        <w:rPr>
+          <w:sz w:val="22"/>
+          <w:szCs w:val="22"/>
+          <w:lang w:val="en-US"/>
+        </w:rPr>
+        <w:t>newtonmeters] were derived.</w:t>
       </w:r>
     </w:p>
     <w:p>
@@ -194,9 +236,8 @@
     </w:p>
     <w:p>
       <w:pPr>
-        <w:jc w:val="both"/>
-        <w:rPr>
-          <w:rFonts w:eastAsiaTheme="minorEastAsia"/>
+        <w:jc w:val="center"/>
+        <w:rPr>
           <w:noProof/>
           <w:lang w:val="en-US"/>
         </w:rPr>
@@ -343,7 +384,6 @@
     <w:p>
       <w:pPr>
         <w:rPr>
-          <w:rFonts w:eastAsiaTheme="minorEastAsia"/>
           <w:noProof/>
           <w:lang w:val="en-US"/>
         </w:rPr>
@@ -351,6 +391,7 @@
     </w:p>
     <w:p>
       <w:pPr>
+        <w:jc w:val="center"/>
         <w:rPr>
           <w:lang w:val="en-US"/>
         </w:rPr>
@@ -361,10 +402,10 @@
           <w:lang w:val="en-US"/>
         </w:rPr>
         <w:drawing>
-          <wp:inline distT="0" distB="0" distL="0" distR="0" wp14:anchorId="47AA9DE7" wp14:editId="2A828D6F">
-            <wp:extent cx="5926668" cy="2247089"/>
-            <wp:effectExtent l="0" t="0" r="4445" b="1270"/>
-            <wp:docPr id="2" name="Graphic 2"/>
+          <wp:inline distT="0" distB="0" distL="0" distR="0" wp14:anchorId="0851FEC9" wp14:editId="09C6B1F6">
+            <wp:extent cx="4404360" cy="3014151"/>
+            <wp:effectExtent l="0" t="0" r="0" b="0"/>
+            <wp:docPr id="14" name="图形 14"/>
             <wp:cNvGraphicFramePr>
               <a:graphicFrameLocks xmlns:a="http://schemas.openxmlformats.org/drawingml/2006/main" noChangeAspect="1"/>
             </wp:cNvGraphicFramePr>
@@ -372,10 +413,10 @@
               <a:graphicData uri="http://schemas.openxmlformats.org/drawingml/2006/picture">
                 <pic:pic xmlns:pic="http://schemas.openxmlformats.org/drawingml/2006/picture">
                   <pic:nvPicPr>
-                    <pic:cNvPr id="2" name="Graphic 2"/>
+                    <pic:cNvPr id="14" name="图形 14"/>
                     <pic:cNvPicPr/>
                   </pic:nvPicPr>
-                  <pic:blipFill rotWithShape="1">
+                  <pic:blipFill>
                     <a:blip r:embed="rId8">
                       <a:extLst>
                         <a:ext uri="{28A0092B-C50C-407E-A947-70E740481C1C}">
@@ -386,25 +427,18 @@
                         </a:ext>
                       </a:extLst>
                     </a:blip>
-                    <a:srcRect l="6621" t="1" r="4250" b="9030"/>
-                    <a:stretch/>
+                    <a:stretch>
+                      <a:fillRect/>
+                    </a:stretch>
                   </pic:blipFill>
-                  <pic:spPr bwMode="auto">
+                  <pic:spPr>
                     <a:xfrm>
                       <a:off x="0" y="0"/>
-                      <a:ext cx="5960532" cy="2259929"/>
+                      <a:ext cx="4452450" cy="3047062"/>
                     </a:xfrm>
                     <a:prstGeom prst="rect">
                       <a:avLst/>
                     </a:prstGeom>
-                    <a:ln>
-                      <a:noFill/>
-                    </a:ln>
-                    <a:extLst>
-                      <a:ext uri="{53640926-AAD7-44D8-BBD7-CCE9431645EC}">
-                        <a14:shadowObscured xmlns:a14="http://schemas.microsoft.com/office/drawing/2010/main"/>
-                      </a:ext>
-                    </a:extLst>
                   </pic:spPr>
                 </pic:pic>
               </a:graphicData>
@@ -537,26 +571,6 @@
           <w:lang w:val="en-US"/>
         </w:rPr>
         <w:t xml:space="preserve"> 0.012 °</w:t>
-      </w:r>
-    </w:p>
-    <w:p>
-      <w:pPr>
-        <w:rPr>
-          <w:lang w:val="en-US"/>
-        </w:rPr>
-      </w:pPr>
-    </w:p>
-    <w:p>
-      <w:pPr>
-        <w:rPr>
-          <w:lang w:val="en-US"/>
-        </w:rPr>
-      </w:pPr>
-      <w:r>
-        <w:rPr>
-          <w:lang w:val="en-US"/>
-        </w:rPr>
-        <w:br w:type="page"/>
       </w:r>
     </w:p>
     <w:p>
@@ -1257,7 +1271,7 @@
                 <v:stroke joinstyle="miter"/>
                 <v:path gradientshapeok="t" o:connecttype="rect"/>
               </v:shapetype>
-              <v:shape id="Text Box 8" o:spid="_x0000_s1026" type="#_x0000_t202" style="position:absolute;margin-left:291.8pt;margin-top:9.95pt;width:202.2pt;height:570.65pt;z-index:251659264;visibility:visible;mso-wrap-style:square;mso-width-percent:0;mso-height-percent:0;mso-wrap-distance-left:9pt;mso-wrap-distance-top:0;mso-wrap-distance-right:9pt;mso-wrap-distance-bottom:0;mso-position-horizontal:absolute;mso-position-horizontal-relative:text;mso-position-vertical:absolute;mso-position-vertical-relative:text;mso-width-percent:0;mso-height-percent:0;mso-width-relative:margin;mso-height-relative:margin;v-text-anchor:top" o:gfxdata="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" fillcolor="white [3201]" stroked="f" strokeweight=".5pt">
+              <v:shape id="Text Box 8" o:spid="_x0000_s1026" type="#_x0000_t202" style="position:absolute;margin-left:291.8pt;margin-top:9.95pt;width:202.2pt;height:570.65pt;z-index:251659264;visibility:visible;mso-wrap-style:square;mso-width-percent:0;mso-height-percent:0;mso-wrap-distance-left:9pt;mso-wrap-distance-top:0;mso-wrap-distance-right:9pt;mso-wrap-distance-bottom:0;mso-position-horizontal:absolute;mso-position-horizontal-relative:text;mso-position-vertical:absolute;mso-position-vertical-relative:text;mso-width-percent:0;mso-height-percent:0;mso-width-relative:margin;mso-height-relative:margin;v-text-anchor:top" o:gfxdata="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" fillcolor="white [3201]" stroked="f" strokeweight=".5pt">
                 <v:textbox>
                   <w:txbxContent>
                     <w:p>
@@ -2106,6 +2120,7 @@
     </w:p>
     <w:p>
       <w:pPr>
+        <w:jc w:val="both"/>
         <w:rPr>
           <w:sz w:val="22"/>
           <w:szCs w:val="22"/>
@@ -2120,7 +2135,6 @@
         </w:rPr>
         <w:t xml:space="preserve">The online-filtered signal is slightly time shifted to the right in comparison to the raw signal and also the offline-filtered signal. This time delay is caused by the real-time filtering of the signal. The delay can be corrected if the shift is the same amount over the hole signal. The MATLAB function </w:t>
       </w:r>
-      <w:proofErr w:type="spellStart"/>
       <w:r>
         <w:rPr>
           <w:i/>
@@ -2131,7 +2145,6 @@
         </w:rPr>
         <w:t>filtfilt</w:t>
       </w:r>
-      <w:proofErr w:type="spellEnd"/>
       <w:r>
         <w:rPr>
           <w:sz w:val="22"/>
@@ -2223,7 +2236,23 @@
                                 <w:szCs w:val="22"/>
                                 <w:lang w:val="en-US"/>
                               </w:rPr>
-                              <w:t xml:space="preserve"> signal, we decided to go with 20Hz. </w:t>
+                              <w:t xml:space="preserve"> signal, we decided to go with </w:t>
+                            </w:r>
+                            <w:r>
+                              <w:rPr>
+                                <w:sz w:val="22"/>
+                                <w:szCs w:val="22"/>
+                                <w:lang w:val="en-US"/>
+                              </w:rPr>
+                              <w:t>30</w:t>
+                            </w:r>
+                            <w:r>
+                              <w:rPr>
+                                <w:sz w:val="22"/>
+                                <w:szCs w:val="22"/>
+                                <w:lang w:val="en-US"/>
+                              </w:rPr>
+                              <w:t xml:space="preserve">Hz. </w:t>
                             </w:r>
                           </w:p>
                           <w:p>
@@ -2327,7 +2356,22 @@
                                 <w:lang w:val="en-US"/>
                               </w:rPr>
                               <w:tab/>
-                              <w:t>20Hz</w:t>
+                            </w:r>
+                            <w:r>
+                              <w:rPr>
+                                <w:sz w:val="22"/>
+                                <w:szCs w:val="22"/>
+                                <w:lang w:val="en-US"/>
+                              </w:rPr>
+                              <w:t>30</w:t>
+                            </w:r>
+                            <w:r>
+                              <w:rPr>
+                                <w:sz w:val="22"/>
+                                <w:szCs w:val="22"/>
+                                <w:lang w:val="en-US"/>
+                              </w:rPr>
+                              <w:t>Hz</w:t>
                             </w:r>
                           </w:p>
                           <w:p>
@@ -2412,11 +2456,7 @@
           </mc:Choice>
           <mc:Fallback>
             <w:pict>
-              <v:shapetype w14:anchorId="2C790243" id="_x0000_t202" coordsize="21600,21600" o:spt="202" path="m,l,21600r21600,l21600,xe">
-                <v:stroke joinstyle="miter"/>
-                <v:path gradientshapeok="t" o:connecttype="rect"/>
-              </v:shapetype>
-              <v:shape id="Text Box 5" o:spid="_x0000_s1027" type="#_x0000_t202" style="position:absolute;margin-left:294.1pt;margin-top:8.35pt;width:202.2pt;height:189.95pt;z-index:251661312;visibility:visible;mso-wrap-style:square;mso-width-percent:0;mso-height-percent:0;mso-wrap-distance-left:9pt;mso-wrap-distance-top:0;mso-wrap-distance-right:9pt;mso-wrap-distance-bottom:0;mso-position-horizontal:absolute;mso-position-horizontal-relative:text;mso-position-vertical:absolute;mso-position-vertical-relative:text;mso-width-percent:0;mso-height-percent:0;mso-width-relative:margin;mso-height-relative:margin;v-text-anchor:top" o:gfxdata="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" fillcolor="white [3201]" stroked="f" strokeweight=".5pt">
+              <v:shape w14:anchorId="2C790243" id="Text Box 5" o:spid="_x0000_s1027" type="#_x0000_t202" style="position:absolute;margin-left:294.1pt;margin-top:8.35pt;width:202.2pt;height:189.95pt;z-index:251661312;visibility:visible;mso-wrap-style:square;mso-width-percent:0;mso-height-percent:0;mso-wrap-distance-left:9pt;mso-wrap-distance-top:0;mso-wrap-distance-right:9pt;mso-wrap-distance-bottom:0;mso-position-horizontal:absolute;mso-position-horizontal-relative:text;mso-position-vertical:absolute;mso-position-vertical-relative:text;mso-width-percent:0;mso-height-percent:0;mso-width-relative:margin;mso-height-relative:margin;v-text-anchor:top" o:gfxdata="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" fillcolor="white [3201]" stroked="f" strokeweight=".5pt">
                 <v:textbox>
                   <w:txbxContent>
                     <w:p>
@@ -2450,7 +2490,23 @@
                           <w:szCs w:val="22"/>
                           <w:lang w:val="en-US"/>
                         </w:rPr>
-                        <w:t xml:space="preserve"> signal, we decided to go with 20Hz. </w:t>
+                        <w:t xml:space="preserve"> signal, we decided to go with </w:t>
+                      </w:r>
+                      <w:r>
+                        <w:rPr>
+                          <w:sz w:val="22"/>
+                          <w:szCs w:val="22"/>
+                          <w:lang w:val="en-US"/>
+                        </w:rPr>
+                        <w:t>30</w:t>
+                      </w:r>
+                      <w:r>
+                        <w:rPr>
+                          <w:sz w:val="22"/>
+                          <w:szCs w:val="22"/>
+                          <w:lang w:val="en-US"/>
+                        </w:rPr>
+                        <w:t xml:space="preserve">Hz. </w:t>
                       </w:r>
                     </w:p>
                     <w:p>
@@ -2554,7 +2610,22 @@
                           <w:lang w:val="en-US"/>
                         </w:rPr>
                         <w:tab/>
-                        <w:t>20Hz</w:t>
+                      </w:r>
+                      <w:r>
+                        <w:rPr>
+                          <w:sz w:val="22"/>
+                          <w:szCs w:val="22"/>
+                          <w:lang w:val="en-US"/>
+                        </w:rPr>
+                        <w:t>30</w:t>
+                      </w:r>
+                      <w:r>
+                        <w:rPr>
+                          <w:sz w:val="22"/>
+                          <w:szCs w:val="22"/>
+                          <w:lang w:val="en-US"/>
+                        </w:rPr>
+                        <w:t>Hz</w:t>
                       </w:r>
                     </w:p>
                     <w:p>
@@ -2641,10 +2712,10 @@
           <w:lang w:val="en-US"/>
         </w:rPr>
         <w:drawing>
-          <wp:inline distT="0" distB="0" distL="0" distR="0" wp14:anchorId="50189DAE" wp14:editId="7D3AB263">
-            <wp:extent cx="3663352" cy="2577830"/>
-            <wp:effectExtent l="0" t="0" r="0" b="635"/>
-            <wp:docPr id="3" name="Graphic 3"/>
+          <wp:inline distT="0" distB="0" distL="0" distR="0" wp14:anchorId="7C9D02AC" wp14:editId="55E2FEB5">
+            <wp:extent cx="3665220" cy="2749119"/>
+            <wp:effectExtent l="0" t="0" r="0" b="0"/>
+            <wp:docPr id="10" name="图形 10"/>
             <wp:cNvGraphicFramePr>
               <a:graphicFrameLocks xmlns:a="http://schemas.openxmlformats.org/drawingml/2006/main" noChangeAspect="1"/>
             </wp:cNvGraphicFramePr>
@@ -2652,10 +2723,10 @@
               <a:graphicData uri="http://schemas.openxmlformats.org/drawingml/2006/picture">
                 <pic:pic xmlns:pic="http://schemas.openxmlformats.org/drawingml/2006/picture">
                   <pic:nvPicPr>
-                    <pic:cNvPr id="3" name="Graphic 3"/>
+                    <pic:cNvPr id="10" name="图形 10"/>
                     <pic:cNvPicPr/>
                   </pic:nvPicPr>
-                  <pic:blipFill rotWithShape="1">
+                  <pic:blipFill>
                     <a:blip r:embed="rId16">
                       <a:extLst>
                         <a:ext uri="{28A0092B-C50C-407E-A947-70E740481C1C}">
@@ -2666,25 +2737,18 @@
                         </a:ext>
                       </a:extLst>
                     </a:blip>
-                    <a:srcRect l="2553" b="8572"/>
-                    <a:stretch/>
+                    <a:stretch>
+                      <a:fillRect/>
+                    </a:stretch>
                   </pic:blipFill>
-                  <pic:spPr bwMode="auto">
+                  <pic:spPr>
                     <a:xfrm>
                       <a:off x="0" y="0"/>
-                      <a:ext cx="3680159" cy="2589657"/>
+                      <a:ext cx="3673077" cy="2755012"/>
                     </a:xfrm>
                     <a:prstGeom prst="rect">
                       <a:avLst/>
                     </a:prstGeom>
-                    <a:ln>
-                      <a:noFill/>
-                    </a:ln>
-                    <a:extLst>
-                      <a:ext uri="{53640926-AAD7-44D8-BBD7-CCE9431645EC}">
-                        <a14:shadowObscured xmlns:a14="http://schemas.microsoft.com/office/drawing/2010/main"/>
-                      </a:ext>
-                    </a:extLst>
                   </pic:spPr>
                 </pic:pic>
               </a:graphicData>
@@ -2692,15 +2756,6 @@
           </wp:inline>
         </w:drawing>
       </w:r>
-    </w:p>
-    <w:p>
-      <w:pPr>
-        <w:rPr>
-          <w:sz w:val="22"/>
-          <w:szCs w:val="22"/>
-          <w:lang w:val="en-US"/>
-        </w:rPr>
-      </w:pPr>
     </w:p>
     <w:p>
       <w:pPr>
@@ -2719,25 +2774,7 @@
               <w:szCs w:val="22"/>
               <w:lang w:val="en-US"/>
             </w:rPr>
-            <m:t xml:space="preserve">Transfer Function: </m:t>
-          </m:r>
-          <m:r>
-            <w:rPr>
-              <w:rFonts w:ascii="Cambria Math" w:hAnsi="Cambria Math" w:cstheme="minorHAnsi"/>
-              <w:sz w:val="22"/>
-              <w:szCs w:val="22"/>
-              <w:lang w:val="en-US"/>
-            </w:rPr>
-            <m:t>Motor current</m:t>
-          </m:r>
-          <m:r>
-            <w:rPr>
-              <w:rFonts w:ascii="Cambria Math" w:hAnsi="Cambria Math" w:cstheme="minorHAnsi"/>
-              <w:sz w:val="22"/>
-              <w:szCs w:val="22"/>
-              <w:lang w:val="en-US"/>
-            </w:rPr>
-            <m:t xml:space="preserve"> </m:t>
+            <m:t xml:space="preserve">Transfer Function: Motor current </m:t>
           </m:r>
           <m:d>
             <m:dPr>
@@ -2772,43 +2809,7 @@
               <w:szCs w:val="22"/>
               <w:lang w:val="en-US"/>
             </w:rPr>
-            <m:t>=</m:t>
-          </m:r>
-          <m:r>
-            <w:rPr>
-              <w:rFonts w:ascii="Cambria Math" w:hAnsi="Cambria Math" w:cstheme="minorHAnsi"/>
-              <w:sz w:val="22"/>
-              <w:szCs w:val="22"/>
-              <w:lang w:val="en-US"/>
-            </w:rPr>
-            <m:t xml:space="preserve"> -0.4285</m:t>
-          </m:r>
-          <m:r>
-            <w:rPr>
-              <w:rFonts w:ascii="Cambria Math" w:hAnsi="Cambria Math" w:cstheme="minorHAnsi"/>
-              <w:sz w:val="22"/>
-              <w:szCs w:val="22"/>
-              <w:lang w:val="en-US"/>
-            </w:rPr>
-            <m:t xml:space="preserve"> ∙ </m:t>
-          </m:r>
-          <m:r>
-            <w:rPr>
-              <w:rFonts w:ascii="Cambria Math" w:hAnsi="Cambria Math" w:cstheme="minorHAnsi"/>
-              <w:sz w:val="22"/>
-              <w:szCs w:val="22"/>
-              <w:lang w:val="en-US"/>
-            </w:rPr>
-            <m:t>Input voltage</m:t>
-          </m:r>
-          <m:r>
-            <w:rPr>
-              <w:rFonts w:ascii="Cambria Math" w:hAnsi="Cambria Math" w:cstheme="minorHAnsi"/>
-              <w:sz w:val="22"/>
-              <w:szCs w:val="22"/>
-              <w:lang w:val="en-US"/>
-            </w:rPr>
-            <m:t xml:space="preserve"> </m:t>
+            <m:t xml:space="preserve">= -0.4285 ∙ Input voltage </m:t>
           </m:r>
           <m:d>
             <m:dPr>
@@ -2843,16 +2844,7 @@
               <w:szCs w:val="22"/>
               <w:lang w:val="en-US"/>
             </w:rPr>
-            <m:t xml:space="preserve"> +</m:t>
-          </m:r>
-          <m:r>
-            <w:rPr>
-              <w:rFonts w:ascii="Cambria Math" w:hAnsi="Cambria Math" w:cstheme="minorHAnsi"/>
-              <w:sz w:val="22"/>
-              <w:szCs w:val="22"/>
-              <w:lang w:val="en-US"/>
-            </w:rPr>
-            <m:t>1.0677</m:t>
+            <m:t xml:space="preserve"> +1.0677</m:t>
           </m:r>
         </m:oMath>
       </m:oMathPara>
@@ -2860,7 +2852,6 @@
     <w:p>
       <w:pPr>
         <w:rPr>
-          <w:rFonts w:eastAsiaTheme="minorEastAsia"/>
           <w:sz w:val="22"/>
           <w:szCs w:val="22"/>
           <w:lang w:val="en-US"/>
@@ -2875,25 +2866,7 @@
               <w:szCs w:val="22"/>
               <w:lang w:val="en-US"/>
             </w:rPr>
-            <m:t xml:space="preserve">Transfer Function: </m:t>
-          </m:r>
-          <m:r>
-            <w:rPr>
-              <w:rFonts w:ascii="Cambria Math" w:hAnsi="Cambria Math" w:cstheme="minorHAnsi"/>
-              <w:sz w:val="22"/>
-              <w:szCs w:val="22"/>
-              <w:lang w:val="en-US"/>
-            </w:rPr>
-            <m:t>Motor torque</m:t>
-          </m:r>
-          <m:r>
-            <w:rPr>
-              <w:rFonts w:ascii="Cambria Math" w:hAnsi="Cambria Math" w:cstheme="minorHAnsi"/>
-              <w:sz w:val="22"/>
-              <w:szCs w:val="22"/>
-              <w:lang w:val="en-US"/>
-            </w:rPr>
-            <m:t xml:space="preserve"> </m:t>
+            <m:t xml:space="preserve">Transfer Function: Motor torque </m:t>
           </m:r>
           <m:d>
             <m:dPr>
@@ -2928,43 +2901,7 @@
               <w:szCs w:val="22"/>
               <w:lang w:val="en-US"/>
             </w:rPr>
-            <m:t>=</m:t>
-          </m:r>
-          <m:r>
-            <w:rPr>
-              <w:rFonts w:ascii="Cambria Math" w:hAnsi="Cambria Math" w:cstheme="minorHAnsi"/>
-              <w:sz w:val="22"/>
-              <w:szCs w:val="22"/>
-              <w:lang w:val="en-US"/>
-            </w:rPr>
-            <m:t>-23.0541</m:t>
-          </m:r>
-          <m:r>
-            <w:rPr>
-              <w:rFonts w:ascii="Cambria Math" w:hAnsi="Cambria Math" w:cstheme="minorHAnsi"/>
-              <w:sz w:val="22"/>
-              <w:szCs w:val="22"/>
-              <w:lang w:val="en-US"/>
-            </w:rPr>
-            <m:t xml:space="preserve"> ∙ </m:t>
-          </m:r>
-          <m:r>
-            <w:rPr>
-              <w:rFonts w:ascii="Cambria Math" w:hAnsi="Cambria Math" w:cstheme="minorHAnsi"/>
-              <w:sz w:val="22"/>
-              <w:szCs w:val="22"/>
-              <w:lang w:val="en-US"/>
-            </w:rPr>
-            <m:t>Input voltage</m:t>
-          </m:r>
-          <m:r>
-            <w:rPr>
-              <w:rFonts w:ascii="Cambria Math" w:hAnsi="Cambria Math" w:cstheme="minorHAnsi"/>
-              <w:sz w:val="22"/>
-              <w:szCs w:val="22"/>
-              <w:lang w:val="en-US"/>
-            </w:rPr>
-            <m:t xml:space="preserve"> </m:t>
+            <m:t xml:space="preserve">=-23.0541 ∙ Input voltage </m:t>
           </m:r>
           <m:d>
             <m:dPr>
@@ -2999,16 +2936,7 @@
               <w:szCs w:val="22"/>
               <w:lang w:val="en-US"/>
             </w:rPr>
-            <m:t xml:space="preserve"> +</m:t>
-          </m:r>
-          <m:r>
-            <w:rPr>
-              <w:rFonts w:ascii="Cambria Math" w:hAnsi="Cambria Math" w:cstheme="minorHAnsi"/>
-              <w:sz w:val="22"/>
-              <w:szCs w:val="22"/>
-              <w:lang w:val="en-US"/>
-            </w:rPr>
-            <m:t>57.4414</m:t>
+            <m:t xml:space="preserve"> +57.4414</m:t>
           </m:r>
         </m:oMath>
       </m:oMathPara>
@@ -3027,6 +2955,7 @@
         <w:tabs>
           <w:tab w:val="left" w:pos="5760"/>
         </w:tabs>
+        <w:jc w:val="both"/>
         <w:rPr>
           <w:sz w:val="22"/>
           <w:szCs w:val="22"/>
@@ -3039,7 +2968,40 @@
           <w:szCs w:val="22"/>
           <w:lang w:val="en-US"/>
         </w:rPr>
-        <w:t>Without the lowpass filtering of the motor current signal, the linear fits of the two signals had been far off. The first rising and then suddenly changing direction signals (nonlinear region) were responsible for the too flat linear fits. By trying out different cutoff frequencies we managed to get this quit linear regions and were able to derive the transfer functions of motor current and motor torque.</w:t>
+        <w:t>Without the lowpass filtering of the motor current signal, the linear fits of the two signals had been far off. The first rising and then suddenly changing direction signals (nonlinear region) were responsible for the too flat linear fits. By trying out different cutoff frequencies we managed to get this quit</w:t>
+      </w:r>
+      <w:r>
+        <w:rPr>
+          <w:rFonts w:hint="eastAsia"/>
+          <w:sz w:val="22"/>
+          <w:szCs w:val="22"/>
+          <w:lang w:val="en-US" w:eastAsia="zh-CN"/>
+        </w:rPr>
+        <w:t>e</w:t>
+      </w:r>
+      <w:r>
+        <w:rPr>
+          <w:sz w:val="22"/>
+          <w:szCs w:val="22"/>
+          <w:lang w:val="en-US"/>
+        </w:rPr>
+        <w:t xml:space="preserve"> linear </w:t>
+      </w:r>
+      <w:r>
+        <w:rPr>
+          <w:sz w:val="22"/>
+          <w:szCs w:val="22"/>
+          <w:lang w:val="en-US"/>
+        </w:rPr>
+        <w:t>input-output relationship</w:t>
+      </w:r>
+      <w:r>
+        <w:rPr>
+          <w:sz w:val="22"/>
+          <w:szCs w:val="22"/>
+          <w:lang w:val="en-US"/>
+        </w:rPr>
+        <w:t xml:space="preserve"> and were able to derive the transfer functions of motor current and motor torque.</w:t>
       </w:r>
     </w:p>
     <w:sectPr>
@@ -3077,7 +3039,7 @@
 <w:ftr xmlns:wpc="http://schemas.microsoft.com/office/word/2010/wordprocessingCanvas" xmlns:cx="http://schemas.microsoft.com/office/drawing/2014/chartex" xmlns:cx1="http://schemas.microsoft.com/office/drawing/2015/9/8/chartex" xmlns:cx2="http://schemas.microsoft.com/office/drawing/2015/10/21/chartex" xmlns:cx3="http://schemas.microsoft.com/office/drawing/2016/5/9/chartex" xmlns:cx4="http://schemas.microsoft.com/office/drawing/2016/5/10/chartex" xmlns:cx5="http://schemas.microsoft.com/office/drawing/2016/5/11/chartex" xmlns:cx6="http://schemas.microsoft.com/office/drawing/2016/5/12/chartex" xmlns:cx7="http://schemas.microsoft.com/office/drawing/2016/5/13/chartex" xmlns:cx8="http://schemas.microsoft.com/office/drawing/2016/5/14/chartex" xmlns:mc="http://schemas.openxmlformats.org/markup-compatibility/2006" xmlns:aink="http://schemas.microsoft.com/office/drawing/2016/ink" xmlns:am3d="http://schemas.microsoft.com/office/drawing/2017/model3d" xmlns:o="urn:schemas-microsoft-com:office:office" xmlns:r="http://schemas.openxmlformats.org/officeDocument/2006/relationships" xmlns:m="http://schemas.openxmlformats.org/officeDocument/2006/math" xmlns:v="urn:schemas-microsoft-com:vml" xmlns:wp14="http://schemas.microsoft.com/office/word/2010/wordprocessingDrawing" xmlns:wp="http://schemas.openxmlformats.org/drawingml/2006/wordprocessingDrawing" xmlns:w10="urn:schemas-microsoft-com:office:word" xmlns:w="http://schemas.openxmlformats.org/wordprocessingml/2006/main" xmlns:w14="http://schemas.microsoft.com/office/word/2010/wordml" xmlns:w15="http://schemas.microsoft.com/office/word/2012/wordml" xmlns:w16cex="http://schemas.microsoft.com/office/word/2018/wordml/cex" xmlns:w16cid="http://schemas.microsoft.com/office/word/2016/wordml/cid" xmlns:w16="http://schemas.microsoft.com/office/word/2018/wordml" xmlns:w16sdtdh="http://schemas.microsoft.com/office/word/2020/wordml/sdtdatahash" xmlns:w16se="http://schemas.microsoft.com/office/word/2015/wordml/symex" xmlns:wpg="http://schemas.microsoft.com/office/word/2010/wordprocessingGroup" xmlns:wpi="http://schemas.microsoft.com/office/word/2010/wordprocessingInk" xmlns:wne="http://schemas.microsoft.com/office/word/2006/wordml" xmlns:wps="http://schemas.microsoft.com/office/word/2010/wordprocessingShape" mc:Ignorable="w14 w15 w16se w16cid w16 w16cex w16sdtdh wp14">
   <w:p>
     <w:pPr>
-      <w:pStyle w:val="Footer"/>
+      <w:pStyle w:val="a5"/>
       <w:rPr>
         <w:color w:val="3B3838" w:themeColor="background2" w:themeShade="40"/>
         <w:sz w:val="20"/>
@@ -3092,7 +3054,7 @@
         <w:szCs w:val="20"/>
         <w:lang w:val="en-US"/>
       </w:rPr>
-      <w:t>November 21</w:t>
+      <w:t>November 2</w:t>
     </w:r>
     <w:r>
       <w:rPr>
@@ -3240,7 +3202,7 @@
 <w:hdr xmlns:wpc="http://schemas.microsoft.com/office/word/2010/wordprocessingCanvas" xmlns:cx="http://schemas.microsoft.com/office/drawing/2014/chartex" xmlns:cx1="http://schemas.microsoft.com/office/drawing/2015/9/8/chartex" xmlns:cx2="http://schemas.microsoft.com/office/drawing/2015/10/21/chartex" xmlns:cx3="http://schemas.microsoft.com/office/drawing/2016/5/9/chartex" xmlns:cx4="http://schemas.microsoft.com/office/drawing/2016/5/10/chartex" xmlns:cx5="http://schemas.microsoft.com/office/drawing/2016/5/11/chartex" xmlns:cx6="http://schemas.microsoft.com/office/drawing/2016/5/12/chartex" xmlns:cx7="http://schemas.microsoft.com/office/drawing/2016/5/13/chartex" xmlns:cx8="http://schemas.microsoft.com/office/drawing/2016/5/14/chartex" xmlns:mc="http://schemas.openxmlformats.org/markup-compatibility/2006" xmlns:aink="http://schemas.microsoft.com/office/drawing/2016/ink" xmlns:am3d="http://schemas.microsoft.com/office/drawing/2017/model3d" xmlns:o="urn:schemas-microsoft-com:office:office" xmlns:r="http://schemas.openxmlformats.org/officeDocument/2006/relationships" xmlns:m="http://schemas.openxmlformats.org/officeDocument/2006/math" xmlns:v="urn:schemas-microsoft-com:vml" xmlns:wp14="http://schemas.microsoft.com/office/word/2010/wordprocessingDrawing" xmlns:wp="http://schemas.openxmlformats.org/drawingml/2006/wordprocessingDrawing" xmlns:w10="urn:schemas-microsoft-com:office:word" xmlns:w="http://schemas.openxmlformats.org/wordprocessingml/2006/main" xmlns:w14="http://schemas.microsoft.com/office/word/2010/wordml" xmlns:w15="http://schemas.microsoft.com/office/word/2012/wordml" xmlns:w16cex="http://schemas.microsoft.com/office/word/2018/wordml/cex" xmlns:w16cid="http://schemas.microsoft.com/office/word/2016/wordml/cid" xmlns:w16="http://schemas.microsoft.com/office/word/2018/wordml" xmlns:w16sdtdh="http://schemas.microsoft.com/office/word/2020/wordml/sdtdatahash" xmlns:w16se="http://schemas.microsoft.com/office/word/2015/wordml/symex" xmlns:wpg="http://schemas.microsoft.com/office/word/2010/wordprocessingGroup" xmlns:wpi="http://schemas.microsoft.com/office/word/2010/wordprocessingInk" xmlns:wne="http://schemas.microsoft.com/office/word/2006/wordml" xmlns:wps="http://schemas.microsoft.com/office/word/2010/wordprocessingShape" mc:Ignorable="w14 w15 w16se w16cid w16 w16cex w16sdtdh wp14">
   <w:p>
     <w:pPr>
-      <w:pStyle w:val="Header"/>
+      <w:pStyle w:val="a3"/>
       <w:rPr>
         <w:color w:val="3B3838" w:themeColor="background2" w:themeShade="40"/>
         <w:sz w:val="20"/>
@@ -3292,27 +3254,7 @@
         <w:lang w:val="en-US"/>
       </w:rPr>
       <w:tab/>
-      <w:t xml:space="preserve">Ramon Rohner, </w:t>
-    </w:r>
-    <w:proofErr w:type="spellStart"/>
-    <w:r>
-      <w:rPr>
-        <w:color w:val="3B3838" w:themeColor="background2" w:themeShade="40"/>
-        <w:sz w:val="20"/>
-        <w:szCs w:val="20"/>
-        <w:lang w:val="en-US"/>
-      </w:rPr>
-      <w:t>Xiaowei</w:t>
-    </w:r>
-    <w:proofErr w:type="spellEnd"/>
-    <w:r>
-      <w:rPr>
-        <w:color w:val="3B3838" w:themeColor="background2" w:themeShade="40"/>
-        <w:sz w:val="20"/>
-        <w:szCs w:val="20"/>
-        <w:lang w:val="en-US"/>
-      </w:rPr>
-      <w:t xml:space="preserve"> Lin</w:t>
+      <w:t>Ramon Rohner, Xiaowei Lin</w:t>
     </w:r>
   </w:p>
 </w:hdr>
@@ -3323,10 +3265,10 @@
   <w:docDefaults>
     <w:rPrDefault>
       <w:rPr>
-        <w:rFonts w:asciiTheme="minorHAnsi" w:eastAsiaTheme="minorHAnsi" w:hAnsiTheme="minorHAnsi" w:cstheme="minorBidi"/>
+        <w:rFonts w:asciiTheme="minorHAnsi" w:eastAsiaTheme="minorEastAsia" w:hAnsiTheme="minorHAnsi" w:cstheme="minorBidi"/>
         <w:sz w:val="24"/>
         <w:szCs w:val="24"/>
-        <w:lang w:val="en-CH" w:eastAsia="en-US" w:bidi="ar-SA"/>
+        <w:lang w:eastAsia="en-US" w:bidi="ar-SA"/>
       </w:rPr>
     </w:rPrDefault>
     <w:pPrDefault/>
@@ -3709,17 +3651,17 @@
     <w:lsdException w:name="Unresolved Mention" w:semiHidden="1" w:unhideWhenUsed="1"/>
     <w:lsdException w:name="Smart Link" w:semiHidden="1" w:unhideWhenUsed="1"/>
   </w:latentStyles>
-  <w:style w:type="paragraph" w:default="1" w:styleId="Normal">
+  <w:style w:type="paragraph" w:default="1" w:styleId="a">
     <w:name w:val="Normal"/>
     <w:qFormat/>
   </w:style>
-  <w:style w:type="character" w:default="1" w:styleId="DefaultParagraphFont">
+  <w:style w:type="character" w:default="1" w:styleId="a0">
     <w:name w:val="Default Paragraph Font"/>
     <w:uiPriority w:val="1"/>
     <w:semiHidden/>
     <w:unhideWhenUsed/>
   </w:style>
-  <w:style w:type="table" w:default="1" w:styleId="TableNormal">
+  <w:style w:type="table" w:default="1" w:styleId="a1">
     <w:name w:val="Normal Table"/>
     <w:uiPriority w:val="99"/>
     <w:semiHidden/>
@@ -3734,16 +3676,16 @@
       </w:tblCellMar>
     </w:tblPr>
   </w:style>
-  <w:style w:type="numbering" w:default="1" w:styleId="NoList">
+  <w:style w:type="numbering" w:default="1" w:styleId="a2">
     <w:name w:val="No List"/>
     <w:uiPriority w:val="99"/>
     <w:semiHidden/>
     <w:unhideWhenUsed/>
   </w:style>
-  <w:style w:type="paragraph" w:styleId="Header">
+  <w:style w:type="paragraph" w:styleId="a3">
     <w:name w:val="header"/>
-    <w:basedOn w:val="Normal"/>
-    <w:link w:val="HeaderChar"/>
+    <w:basedOn w:val="a"/>
+    <w:link w:val="a4"/>
     <w:uiPriority w:val="99"/>
     <w:unhideWhenUsed/>
     <w:rsid w:val="00C7113A"/>
@@ -3754,17 +3696,17 @@
       </w:tabs>
     </w:pPr>
   </w:style>
-  <w:style w:type="character" w:customStyle="1" w:styleId="HeaderChar">
-    <w:name w:val="Header Char"/>
-    <w:basedOn w:val="DefaultParagraphFont"/>
-    <w:link w:val="Header"/>
+  <w:style w:type="character" w:customStyle="1" w:styleId="a4">
+    <w:name w:val="页眉 字符"/>
+    <w:basedOn w:val="a0"/>
+    <w:link w:val="a3"/>
     <w:uiPriority w:val="99"/>
     <w:rsid w:val="00C7113A"/>
   </w:style>
-  <w:style w:type="paragraph" w:styleId="Footer">
+  <w:style w:type="paragraph" w:styleId="a5">
     <w:name w:val="footer"/>
-    <w:basedOn w:val="Normal"/>
-    <w:link w:val="FooterChar"/>
+    <w:basedOn w:val="a"/>
+    <w:link w:val="a6"/>
     <w:uiPriority w:val="99"/>
     <w:unhideWhenUsed/>
     <w:rsid w:val="00C7113A"/>
@@ -3775,16 +3717,16 @@
       </w:tabs>
     </w:pPr>
   </w:style>
-  <w:style w:type="character" w:customStyle="1" w:styleId="FooterChar">
-    <w:name w:val="Footer Char"/>
-    <w:basedOn w:val="DefaultParagraphFont"/>
-    <w:link w:val="Footer"/>
+  <w:style w:type="character" w:customStyle="1" w:styleId="a6">
+    <w:name w:val="页脚 字符"/>
+    <w:basedOn w:val="a0"/>
+    <w:link w:val="a5"/>
     <w:uiPriority w:val="99"/>
     <w:rsid w:val="00C7113A"/>
   </w:style>
-  <w:style w:type="character" w:styleId="PlaceholderText">
+  <w:style w:type="character" w:styleId="a7">
     <w:name w:val="Placeholder Text"/>
-    <w:basedOn w:val="DefaultParagraphFont"/>
+    <w:basedOn w:val="a0"/>
     <w:uiPriority w:val="99"/>
     <w:semiHidden/>
     <w:rsid w:val="00430D60"/>

</xml_diff>

<commit_message>
lab2 completed with report
</commit_message>
<xml_diff>
--- a/Lin_Rohner_lab2/Lin_Rohner_lab2.docx
+++ b/Lin_Rohner_lab2/Lin_Rohner_lab2.docx
@@ -2,26 +2,19 @@
 <file path=word/document.xml><?xml version="1.0" encoding="utf-8"?>
 <w:document xmlns:wpc="http://schemas.microsoft.com/office/word/2010/wordprocessingCanvas" xmlns:cx="http://schemas.microsoft.com/office/drawing/2014/chartex" xmlns:cx1="http://schemas.microsoft.com/office/drawing/2015/9/8/chartex" xmlns:cx2="http://schemas.microsoft.com/office/drawing/2015/10/21/chartex" xmlns:cx3="http://schemas.microsoft.com/office/drawing/2016/5/9/chartex" xmlns:cx4="http://schemas.microsoft.com/office/drawing/2016/5/10/chartex" xmlns:cx5="http://schemas.microsoft.com/office/drawing/2016/5/11/chartex" xmlns:cx6="http://schemas.microsoft.com/office/drawing/2016/5/12/chartex" xmlns:cx7="http://schemas.microsoft.com/office/drawing/2016/5/13/chartex" xmlns:cx8="http://schemas.microsoft.com/office/drawing/2016/5/14/chartex" xmlns:mc="http://schemas.openxmlformats.org/markup-compatibility/2006" xmlns:aink="http://schemas.microsoft.com/office/drawing/2016/ink" xmlns:am3d="http://schemas.microsoft.com/office/drawing/2017/model3d" xmlns:o="urn:schemas-microsoft-com:office:office" xmlns:r="http://schemas.openxmlformats.org/officeDocument/2006/relationships" xmlns:m="http://schemas.openxmlformats.org/officeDocument/2006/math" xmlns:v="urn:schemas-microsoft-com:vml" xmlns:wp14="http://schemas.microsoft.com/office/word/2010/wordprocessingDrawing" xmlns:wp="http://schemas.openxmlformats.org/drawingml/2006/wordprocessingDrawing" xmlns:w10="urn:schemas-microsoft-com:office:word" xmlns:w="http://schemas.openxmlformats.org/wordprocessingml/2006/main" xmlns:w14="http://schemas.microsoft.com/office/word/2010/wordml" xmlns:w15="http://schemas.microsoft.com/office/word/2012/wordml" xmlns:w16cex="http://schemas.microsoft.com/office/word/2018/wordml/cex" xmlns:w16cid="http://schemas.microsoft.com/office/word/2016/wordml/cid" xmlns:w16="http://schemas.microsoft.com/office/word/2018/wordml" xmlns:w16sdtdh="http://schemas.microsoft.com/office/word/2020/wordml/sdtdatahash" xmlns:w16se="http://schemas.microsoft.com/office/word/2015/wordml/symex" xmlns:wpg="http://schemas.microsoft.com/office/word/2010/wordprocessingGroup" xmlns:wpi="http://schemas.microsoft.com/office/word/2010/wordprocessingInk" xmlns:wne="http://schemas.microsoft.com/office/word/2006/wordml" xmlns:wps="http://schemas.microsoft.com/office/word/2010/wordprocessingShape" mc:Ignorable="w14 w15 w16se w16cid w16 w16cex w16sdtdh wp14">
   <w:body>
+    <w:p/>
     <w:p>
       <w:pPr>
-        <w:rPr>
-          <w:lang w:val="en-US"/>
+        <w:jc w:val="center"/>
+        <w:rPr>
+          <w:sz w:val="40"/>
+          <w:szCs w:val="40"/>
         </w:rPr>
       </w:pPr>
-    </w:p>
-    <w:p>
-      <w:pPr>
-        <w:rPr>
-          <w:sz w:val="28"/>
-          <w:szCs w:val="28"/>
-          <w:lang w:val="en-US"/>
-        </w:rPr>
-      </w:pPr>
-      <w:r>
-        <w:rPr>
-          <w:sz w:val="28"/>
-          <w:szCs w:val="28"/>
-          <w:lang w:val="en-US"/>
+      <w:r>
+        <w:rPr>
+          <w:sz w:val="40"/>
+          <w:szCs w:val="40"/>
         </w:rPr>
         <w:t>Lab report 2: Hall Sensor and Actuation</w:t>
       </w:r>
@@ -32,97 +25,6 @@
         <w:rPr>
           <w:sz w:val="22"/>
           <w:szCs w:val="22"/>
-          <w:lang w:val="en-US"/>
-        </w:rPr>
-      </w:pPr>
-      <w:r>
-        <w:rPr>
-          <w:sz w:val="22"/>
-          <w:szCs w:val="22"/>
-          <w:lang w:val="en-US"/>
-        </w:rPr>
-        <w:t xml:space="preserve">For </w:t>
-      </w:r>
-      <w:r>
-        <w:rPr>
-          <w:sz w:val="22"/>
-          <w:szCs w:val="22"/>
-          <w:lang w:val="en-US"/>
-        </w:rPr>
-        <w:t>p</w:t>
-      </w:r>
-      <w:r>
-        <w:rPr>
-          <w:sz w:val="22"/>
-          <w:szCs w:val="22"/>
-          <w:lang w:val="en-US"/>
-        </w:rPr>
-        <w:t xml:space="preserve">art 2A voltage dependent on the angular position of the haptic paddle was recorded and the transfer function </w:t>
-      </w:r>
-      <w:r>
-        <w:rPr>
-          <w:sz w:val="22"/>
-          <w:szCs w:val="22"/>
-          <w:lang w:val="en-US"/>
-        </w:rPr>
-        <w:t>[</w:t>
-      </w:r>
-      <w:r>
-        <w:rPr>
-          <w:sz w:val="22"/>
-          <w:szCs w:val="22"/>
-          <w:lang w:val="en-US"/>
-        </w:rPr>
-        <w:t xml:space="preserve">volts </w:t>
-      </w:r>
-      <w:r>
-        <w:rPr>
-          <w:sz w:val="22"/>
-          <w:szCs w:val="22"/>
-          <w:lang w:val="en-US"/>
-        </w:rPr>
-        <w:sym w:font="Wingdings" w:char="F0E0"/>
-      </w:r>
-      <w:r>
-        <w:rPr>
-          <w:sz w:val="22"/>
-          <w:szCs w:val="22"/>
-          <w:lang w:val="en-US"/>
-        </w:rPr>
-        <w:t xml:space="preserve"> degrees</w:t>
-      </w:r>
-      <w:r>
-        <w:rPr>
-          <w:sz w:val="22"/>
-          <w:szCs w:val="22"/>
-          <w:lang w:val="en-US"/>
-        </w:rPr>
-        <w:t>]</w:t>
-      </w:r>
-      <w:r>
-        <w:rPr>
-          <w:sz w:val="22"/>
-          <w:szCs w:val="22"/>
-          <w:lang w:val="en-US"/>
-        </w:rPr>
-        <w:t xml:space="preserve"> was derived. Further the noise characterization with mean and standard deviation in volts and degrees was recorded. </w:t>
-      </w:r>
-      <w:r>
-        <w:rPr>
-          <w:sz w:val="22"/>
-          <w:szCs w:val="22"/>
-          <w:lang w:val="en-US"/>
-        </w:rPr>
-        <w:t>In addition the raw position signal was used to calculate velocity and acceleration of the haptic paddle. All signals were filtered online (in LabView) and offline (in MATLAB) and were being recorded.</w:t>
-      </w:r>
-    </w:p>
-    <w:p>
-      <w:pPr>
-        <w:jc w:val="both"/>
-        <w:rPr>
-          <w:sz w:val="22"/>
-          <w:szCs w:val="22"/>
-          <w:lang w:val="en-US"/>
         </w:rPr>
       </w:pPr>
     </w:p>
@@ -130,108 +32,93 @@
       <w:pPr>
         <w:jc w:val="both"/>
         <w:rPr>
-          <w:sz w:val="22"/>
-          <w:szCs w:val="22"/>
-          <w:lang w:val="en-US"/>
+          <w:rFonts w:hint="eastAsia"/>
+          <w:sz w:val="28"/>
+          <w:szCs w:val="28"/>
+          <w:lang w:eastAsia="zh-CN"/>
         </w:rPr>
       </w:pPr>
       <w:r>
         <w:rPr>
-          <w:sz w:val="22"/>
-          <w:szCs w:val="22"/>
-          <w:lang w:val="en-US"/>
-        </w:rPr>
-        <w:t xml:space="preserve">For part 2B motor current and motor torque both dependent on input voltage </w:t>
-      </w:r>
-      <w:r>
-        <w:rPr>
-          <w:sz w:val="22"/>
-          <w:szCs w:val="22"/>
-          <w:lang w:val="en-US"/>
-        </w:rPr>
-        <w:t xml:space="preserve">were recorded and the transfer functions [volts </w:t>
-      </w:r>
-      <w:r>
-        <w:rPr>
-          <w:sz w:val="22"/>
-          <w:szCs w:val="22"/>
-          <w:lang w:val="en-US"/>
-        </w:rPr>
-        <w:sym w:font="Wingdings" w:char="F0E0"/>
-      </w:r>
-      <w:r>
-        <w:rPr>
-          <w:sz w:val="22"/>
-          <w:szCs w:val="22"/>
-          <w:lang w:val="en-US"/>
-        </w:rPr>
-        <w:t xml:space="preserve"> amps] and [volts </w:t>
-      </w:r>
-      <w:r>
-        <w:rPr>
-          <w:sz w:val="22"/>
-          <w:szCs w:val="22"/>
-          <w:lang w:val="en-US"/>
-        </w:rPr>
-        <w:sym w:font="Wingdings" w:char="F0E0"/>
-      </w:r>
-      <w:r>
-        <w:rPr>
-          <w:sz w:val="22"/>
-          <w:szCs w:val="22"/>
-          <w:lang w:val="en-US"/>
-        </w:rPr>
-        <w:t xml:space="preserve"> </w:t>
-      </w:r>
-      <w:r>
-        <w:rPr>
           <w:rFonts w:hint="eastAsia"/>
-          <w:sz w:val="22"/>
-          <w:szCs w:val="22"/>
-          <w:lang w:val="en-US" w:eastAsia="zh-CN"/>
-        </w:rPr>
-        <w:t>mil</w:t>
-      </w:r>
-      <w:r>
-        <w:rPr>
-          <w:sz w:val="22"/>
-          <w:szCs w:val="22"/>
-          <w:lang w:val="en-US" w:eastAsia="zh-CN"/>
-        </w:rPr>
-        <w:t>l</w:t>
-      </w:r>
-      <w:r>
-        <w:rPr>
-          <w:rFonts w:hint="eastAsia"/>
-          <w:sz w:val="22"/>
-          <w:szCs w:val="22"/>
-          <w:lang w:val="en-US" w:eastAsia="zh-CN"/>
-        </w:rPr>
-        <w:t>i</w:t>
-      </w:r>
-      <w:r>
-        <w:rPr>
-          <w:sz w:val="22"/>
-          <w:szCs w:val="22"/>
-          <w:lang w:val="en-US"/>
-        </w:rPr>
-        <w:t>-</w:t>
-      </w:r>
-      <w:r>
-        <w:rPr>
-          <w:sz w:val="22"/>
-          <w:szCs w:val="22"/>
-          <w:lang w:val="en-US"/>
-        </w:rPr>
-        <w:t>newtonmeters] were derived.</w:t>
+          <w:sz w:val="28"/>
+          <w:szCs w:val="28"/>
+          <w:lang w:eastAsia="zh-CN"/>
+        </w:rPr>
+        <w:t>H</w:t>
+      </w:r>
+      <w:r>
+        <w:rPr>
+          <w:sz w:val="28"/>
+          <w:szCs w:val="28"/>
+          <w:lang w:eastAsia="zh-CN"/>
+        </w:rPr>
+        <w:t>all sensor charasterization</w:t>
       </w:r>
     </w:p>
     <w:p>
       <w:pPr>
         <w:jc w:val="both"/>
         <w:rPr>
-          <w:lang w:val="en-US"/>
-        </w:rPr>
+          <w:sz w:val="22"/>
+          <w:szCs w:val="22"/>
+        </w:rPr>
+      </w:pPr>
+      <w:r>
+        <w:rPr>
+          <w:sz w:val="22"/>
+          <w:szCs w:val="22"/>
+        </w:rPr>
+        <w:t xml:space="preserve">The </w:t>
+      </w:r>
+      <w:r>
+        <w:rPr>
+          <w:sz w:val="22"/>
+          <w:szCs w:val="22"/>
+        </w:rPr>
+        <w:t xml:space="preserve">voltage dependent on the angular position of the haptic paddle was recorded and the transfer function [volts </w:t>
+      </w:r>
+      <w:r>
+        <w:rPr>
+          <w:sz w:val="22"/>
+          <w:szCs w:val="22"/>
+        </w:rPr>
+        <w:sym w:font="Wingdings" w:char="F0E0"/>
+      </w:r>
+      <w:r>
+        <w:rPr>
+          <w:sz w:val="22"/>
+          <w:szCs w:val="22"/>
+        </w:rPr>
+        <w:t xml:space="preserve"> degrees] was derived. Further</w:t>
+      </w:r>
+      <w:r>
+        <w:rPr>
+          <w:sz w:val="22"/>
+          <w:szCs w:val="22"/>
+        </w:rPr>
+        <w:t>,</w:t>
+      </w:r>
+      <w:r>
+        <w:rPr>
+          <w:sz w:val="22"/>
+          <w:szCs w:val="22"/>
+        </w:rPr>
+        <w:t xml:space="preserve"> the noise characterization with mean and standard deviation in volts and degrees was recorded.</w:t>
+      </w:r>
+    </w:p>
+    <w:p>
+      <w:pPr>
+        <w:jc w:val="both"/>
+        <w:rPr>
+          <w:sz w:val="22"/>
+          <w:szCs w:val="22"/>
+        </w:rPr>
+      </w:pPr>
+    </w:p>
+    <w:p>
+      <w:pPr>
+        <w:jc w:val="both"/>
       </w:pPr>
     </w:p>
     <w:p>
@@ -239,13 +126,11 @@
         <w:jc w:val="center"/>
         <w:rPr>
           <w:noProof/>
-          <w:lang w:val="en-US"/>
         </w:rPr>
       </w:pPr>
       <w:r>
         <w:rPr>
           <w:noProof/>
-          <w:lang w:val="en-US"/>
         </w:rPr>
         <w:drawing>
           <wp:inline distT="0" distB="0" distL="0" distR="0" wp14:anchorId="2771D0E7" wp14:editId="0B445E44">
@@ -305,7 +190,6 @@
             <w:rFonts w:ascii="Cambria Math" w:hAnsi="Cambria Math" w:cstheme="minorHAnsi"/>
             <w:sz w:val="22"/>
             <w:szCs w:val="22"/>
-            <w:lang w:val="en-US"/>
           </w:rPr>
           <m:t xml:space="preserve">Transfer Function: Position </m:t>
         </m:r>
@@ -319,7 +203,6 @@
                 <w:i/>
                 <w:sz w:val="22"/>
                 <w:szCs w:val="22"/>
-                <w:lang w:val="en-US"/>
               </w:rPr>
             </m:ctrlPr>
           </m:dPr>
@@ -329,7 +212,6 @@
                 <w:rFonts w:ascii="Cambria Math" w:hAnsi="Cambria Math" w:cstheme="minorHAnsi"/>
                 <w:sz w:val="22"/>
                 <w:szCs w:val="22"/>
-                <w:lang w:val="en-US"/>
               </w:rPr>
               <m:t>deg</m:t>
             </m:r>
@@ -340,7 +222,6 @@
             <w:rFonts w:ascii="Cambria Math" w:hAnsi="Cambria Math" w:cstheme="minorHAnsi"/>
             <w:sz w:val="22"/>
             <w:szCs w:val="22"/>
-            <w:lang w:val="en-US"/>
           </w:rPr>
           <m:t xml:space="preserve">=9.6312 ∙ Position </m:t>
         </m:r>
@@ -354,7 +235,6 @@
                 <w:i/>
                 <w:sz w:val="22"/>
                 <w:szCs w:val="22"/>
-                <w:lang w:val="en-US"/>
               </w:rPr>
             </m:ctrlPr>
           </m:dPr>
@@ -364,7 +244,6 @@
                 <w:rFonts w:ascii="Cambria Math" w:hAnsi="Cambria Math" w:cstheme="minorHAnsi"/>
                 <w:sz w:val="22"/>
                 <w:szCs w:val="22"/>
-                <w:lang w:val="en-US"/>
               </w:rPr>
               <m:t>V</m:t>
             </m:r>
@@ -375,7 +254,6 @@
             <w:rFonts w:ascii="Cambria Math" w:hAnsi="Cambria Math" w:cstheme="minorHAnsi"/>
             <w:sz w:val="22"/>
             <w:szCs w:val="22"/>
-            <w:lang w:val="en-US"/>
           </w:rPr>
           <m:t xml:space="preserve"> +0.1640</m:t>
         </m:r>
@@ -385,21 +263,16 @@
       <w:pPr>
         <w:rPr>
           <w:noProof/>
-          <w:lang w:val="en-US"/>
         </w:rPr>
       </w:pPr>
     </w:p>
     <w:p>
       <w:pPr>
         <w:jc w:val="center"/>
-        <w:rPr>
-          <w:lang w:val="en-US"/>
-        </w:rPr>
       </w:pPr>
       <w:r>
         <w:rPr>
           <w:noProof/>
-          <w:lang w:val="en-US"/>
         </w:rPr>
         <w:drawing>
           <wp:inline distT="0" distB="0" distL="0" distR="0" wp14:anchorId="0851FEC9" wp14:editId="09C6B1F6">
@@ -453,22 +326,33 @@
         <w:rPr>
           <w:sz w:val="22"/>
           <w:szCs w:val="22"/>
-          <w:lang w:val="en-US"/>
         </w:rPr>
       </w:pPr>
       <w:r>
         <w:rPr>
           <w:sz w:val="22"/>
           <w:szCs w:val="22"/>
-          <w:lang w:val="en-US"/>
-        </w:rPr>
-        <w:t>Mean amplitude of signal noise :</w:t>
-      </w:r>
-      <w:r>
-        <w:rPr>
-          <w:sz w:val="22"/>
-          <w:szCs w:val="22"/>
-          <w:lang w:val="en-US"/>
+        </w:rPr>
+        <w:t>Mean amplitude of signal</w:t>
+      </w:r>
+      <w:r>
+        <w:rPr>
+          <w:sz w:val="22"/>
+          <w:szCs w:val="22"/>
+        </w:rPr>
+        <w:t xml:space="preserve"> with</w:t>
+      </w:r>
+      <w:r>
+        <w:rPr>
+          <w:sz w:val="22"/>
+          <w:szCs w:val="22"/>
+        </w:rPr>
+        <w:t xml:space="preserve"> noise:</w:t>
+      </w:r>
+      <w:r>
+        <w:rPr>
+          <w:sz w:val="22"/>
+          <w:szCs w:val="22"/>
         </w:rPr>
         <w:tab/>
         <w:t xml:space="preserve">46.987 </w:t>
@@ -477,7 +361,6 @@
         <w:rPr>
           <w:sz w:val="22"/>
           <w:szCs w:val="22"/>
-          <w:lang w:val="en-US"/>
         </w:rPr>
         <w:t>mV</w:t>
       </w:r>
@@ -485,7 +368,6 @@
         <w:rPr>
           <w:sz w:val="22"/>
           <w:szCs w:val="22"/>
-          <w:lang w:val="en-US"/>
         </w:rPr>
         <w:t xml:space="preserve"> </w:t>
       </w:r>
@@ -493,7 +375,6 @@
         <w:rPr>
           <w:sz w:val="22"/>
           <w:szCs w:val="22"/>
-          <w:lang w:val="en-US"/>
         </w:rPr>
         <w:sym w:font="Wingdings" w:char="F0E0"/>
       </w:r>
@@ -501,7 +382,6 @@
         <w:rPr>
           <w:sz w:val="22"/>
           <w:szCs w:val="22"/>
-          <w:lang w:val="en-US"/>
         </w:rPr>
         <w:t xml:space="preserve"> </w:t>
       </w:r>
@@ -509,7 +389,6 @@
         <w:rPr>
           <w:sz w:val="22"/>
           <w:szCs w:val="22"/>
-          <w:lang w:val="en-US"/>
         </w:rPr>
         <w:t>0.616 °</w:t>
       </w:r>
@@ -520,14 +399,12 @@
         <w:rPr>
           <w:sz w:val="22"/>
           <w:szCs w:val="22"/>
-          <w:lang w:val="en-US"/>
         </w:rPr>
       </w:pPr>
       <w:r>
         <w:rPr>
           <w:sz w:val="22"/>
           <w:szCs w:val="22"/>
-          <w:lang w:val="en-US"/>
         </w:rPr>
         <w:t>Standard deviation:</w:t>
       </w:r>
@@ -535,7 +412,6 @@
         <w:rPr>
           <w:sz w:val="22"/>
           <w:szCs w:val="22"/>
-          <w:lang w:val="en-US"/>
         </w:rPr>
         <w:tab/>
       </w:r>
@@ -543,7 +419,6 @@
         <w:rPr>
           <w:sz w:val="22"/>
           <w:szCs w:val="22"/>
-          <w:lang w:val="en-US"/>
         </w:rPr>
         <w:tab/>
       </w:r>
@@ -551,7 +426,6 @@
         <w:rPr>
           <w:sz w:val="22"/>
           <w:szCs w:val="22"/>
-          <w:lang w:val="en-US"/>
         </w:rPr>
         <w:tab/>
         <w:t xml:space="preserve">1.270 mV </w:t>
@@ -560,7 +434,6 @@
         <w:rPr>
           <w:sz w:val="22"/>
           <w:szCs w:val="22"/>
-          <w:lang w:val="en-US"/>
         </w:rPr>
         <w:sym w:font="Wingdings" w:char="F0E0"/>
       </w:r>
@@ -568,23 +441,145 @@
         <w:rPr>
           <w:sz w:val="22"/>
           <w:szCs w:val="22"/>
-          <w:lang w:val="en-US"/>
         </w:rPr>
         <w:t xml:space="preserve"> 0.012 °</w:t>
+      </w:r>
+    </w:p>
+    <w:p/>
+    <w:p>
+      <w:pPr>
+        <w:jc w:val="both"/>
+        <w:rPr>
+          <w:rFonts w:hint="eastAsia"/>
+          <w:lang w:eastAsia="zh-CN"/>
+        </w:rPr>
+      </w:pPr>
+      <w:r>
+        <w:rPr>
+          <w:rFonts w:hint="eastAsia"/>
+          <w:lang w:eastAsia="zh-CN"/>
+        </w:rPr>
+        <w:t>H</w:t>
+      </w:r>
+      <w:r>
+        <w:rPr>
+          <w:lang w:eastAsia="zh-CN"/>
+        </w:rPr>
+        <w:t>all sensor noise characteristics were analyzed in Voltage signal</w:t>
+      </w:r>
+      <w:r>
+        <w:rPr>
+          <w:lang w:eastAsia="zh-CN"/>
+        </w:rPr>
+        <w:t xml:space="preserve"> (V)</w:t>
+      </w:r>
+      <w:r>
+        <w:rPr>
+          <w:lang w:eastAsia="zh-CN"/>
+        </w:rPr>
+        <w:t xml:space="preserve"> and position values</w:t>
+      </w:r>
+      <w:r>
+        <w:rPr>
+          <w:lang w:eastAsia="zh-CN"/>
+        </w:rPr>
+        <w:t>(deg)</w:t>
+      </w:r>
+      <w:r>
+        <w:rPr>
+          <w:lang w:eastAsia="zh-CN"/>
+        </w:rPr>
+        <w:t xml:space="preserve"> calculated using the </w:t>
+      </w:r>
+      <w:r>
+        <w:rPr>
+          <w:lang w:eastAsia="zh-CN"/>
+        </w:rPr>
+        <w:t xml:space="preserve">derived </w:t>
+      </w:r>
+      <w:r>
+        <w:rPr>
+          <w:lang w:eastAsia="zh-CN"/>
+        </w:rPr>
+        <w:t>transfer function</w:t>
+      </w:r>
+      <w:r>
+        <w:rPr>
+          <w:lang w:eastAsia="zh-CN"/>
+        </w:rPr>
+        <w:t>. Both are plotted in the same graph.</w:t>
       </w:r>
     </w:p>
     <w:p>
       <w:pPr>
         <w:rPr>
-          <w:lang w:val="en-US"/>
+          <w:rFonts w:hint="eastAsia"/>
+          <w:sz w:val="28"/>
+          <w:szCs w:val="28"/>
+          <w:lang w:eastAsia="zh-CN"/>
         </w:rPr>
       </w:pPr>
       <w:r>
         <w:rPr>
+          <w:rFonts w:hint="eastAsia"/>
+          <w:sz w:val="28"/>
+          <w:szCs w:val="28"/>
+          <w:lang w:eastAsia="zh-CN"/>
+        </w:rPr>
+        <w:lastRenderedPageBreak/>
+        <w:t>P</w:t>
+      </w:r>
+      <w:r>
+        <w:rPr>
+          <w:sz w:val="28"/>
+          <w:szCs w:val="28"/>
+          <w:lang w:eastAsia="zh-CN"/>
+        </w:rPr>
+        <w:t>osition, Velocity, and Acceleration</w:t>
+      </w:r>
+    </w:p>
+    <w:p>
+      <w:pPr>
+        <w:jc w:val="both"/>
+        <w:rPr>
+          <w:sz w:val="22"/>
+          <w:szCs w:val="22"/>
+        </w:rPr>
+      </w:pPr>
+      <w:r>
+        <w:rPr>
+          <w:sz w:val="22"/>
+          <w:szCs w:val="22"/>
+        </w:rPr>
+        <w:t>T</w:t>
+      </w:r>
+      <w:r>
+        <w:rPr>
+          <w:sz w:val="22"/>
+          <w:szCs w:val="22"/>
+        </w:rPr>
+        <w:t xml:space="preserve">he raw position signal was </w:t>
+      </w:r>
+      <w:r>
+        <w:rPr>
+          <w:sz w:val="22"/>
+          <w:szCs w:val="22"/>
+        </w:rPr>
+        <w:t xml:space="preserve">recorded and </w:t>
+      </w:r>
+      <w:r>
+        <w:rPr>
+          <w:sz w:val="22"/>
+          <w:szCs w:val="22"/>
+        </w:rPr>
+        <w:t>used to calculate velocity and acceleration of the haptic paddle. All signals were filtered online (in LabView) and offline (in MATLAB) and were being recorded.</w:t>
+      </w:r>
+    </w:p>
+    <w:p>
+      <w:r>
+        <w:rPr>
           <w:noProof/>
-          <w:lang w:val="en-US"/>
-        </w:rPr>
-        <w:lastRenderedPageBreak/>
+        </w:rPr>
         <mc:AlternateContent>
           <mc:Choice Requires="wps">
             <w:drawing>
@@ -628,14 +623,12 @@
                               <w:rPr>
                                 <w:sz w:val="22"/>
                                 <w:szCs w:val="22"/>
-                                <w:lang w:val="en-US"/>
                               </w:rPr>
                             </w:pPr>
                             <w:r>
                               <w:rPr>
                                 <w:sz w:val="22"/>
                                 <w:szCs w:val="22"/>
-                                <w:lang w:val="en-US"/>
                               </w:rPr>
                               <w:t xml:space="preserve">To define our low cutoff frequency for our position signal, we decided to go with twice the amount of a humans frequency, which is 10 Hz </w:t>
                             </w:r>
@@ -643,7 +636,6 @@
                               <w:rPr>
                                 <w:sz w:val="22"/>
                                 <w:szCs w:val="22"/>
-                                <w:lang w:val="en-US"/>
                               </w:rPr>
                               <w:sym w:font="Wingdings" w:char="F0E0"/>
                             </w:r>
@@ -651,7 +643,6 @@
                               <w:rPr>
                                 <w:sz w:val="22"/>
                                 <w:szCs w:val="22"/>
-                                <w:lang w:val="en-US"/>
                               </w:rPr>
                               <w:t xml:space="preserve"> 20Hz. For the velocity and the acceleration we tried different frequencies and decided to go with 10Hz and 5Hz.</w:t>
                             </w:r>
@@ -662,7 +653,6 @@
                               <w:rPr>
                                 <w:sz w:val="22"/>
                                 <w:szCs w:val="22"/>
-                                <w:lang w:val="en-US"/>
                               </w:rPr>
                             </w:pPr>
                           </w:p>
@@ -674,7 +664,6 @@
                                 <w:bCs/>
                                 <w:sz w:val="22"/>
                                 <w:szCs w:val="22"/>
-                                <w:lang w:val="en-US"/>
                               </w:rPr>
                             </w:pPr>
                             <w:r>
@@ -683,7 +672,6 @@
                                 <w:bCs/>
                                 <w:sz w:val="22"/>
                                 <w:szCs w:val="22"/>
-                                <w:lang w:val="en-US"/>
                               </w:rPr>
                               <w:t>Position Filter:</w:t>
                             </w:r>
@@ -694,14 +682,12 @@
                               <w:rPr>
                                 <w:sz w:val="22"/>
                                 <w:szCs w:val="22"/>
-                                <w:lang w:val="en-US"/>
                               </w:rPr>
                             </w:pPr>
                             <w:r>
                               <w:rPr>
                                 <w:sz w:val="22"/>
                                 <w:szCs w:val="22"/>
-                                <w:lang w:val="en-US"/>
                               </w:rPr>
                               <w:t>Filter type:</w:t>
                             </w:r>
@@ -709,7 +695,6 @@
                               <w:rPr>
                                 <w:sz w:val="22"/>
                                 <w:szCs w:val="22"/>
-                                <w:lang w:val="en-US"/>
                               </w:rPr>
                               <w:tab/>
                             </w:r>
@@ -717,7 +702,6 @@
                               <w:rPr>
                                 <w:sz w:val="22"/>
                                 <w:szCs w:val="22"/>
-                                <w:lang w:val="en-US"/>
                               </w:rPr>
                               <w:t>Butterworth Lowpass</w:t>
                             </w:r>
@@ -728,14 +712,12 @@
                               <w:rPr>
                                 <w:sz w:val="22"/>
                                 <w:szCs w:val="22"/>
-                                <w:lang w:val="en-US"/>
                               </w:rPr>
                             </w:pPr>
                             <w:r>
                               <w:rPr>
                                 <w:sz w:val="22"/>
                                 <w:szCs w:val="22"/>
-                                <w:lang w:val="en-US"/>
                               </w:rPr>
                               <w:t>Low cutoff frequency:</w:t>
                             </w:r>
@@ -743,7 +725,6 @@
                               <w:rPr>
                                 <w:sz w:val="22"/>
                                 <w:szCs w:val="22"/>
-                                <w:lang w:val="en-US"/>
                               </w:rPr>
                               <w:tab/>
                             </w:r>
@@ -751,7 +732,6 @@
                               <w:rPr>
                                 <w:sz w:val="22"/>
                                 <w:szCs w:val="22"/>
-                                <w:lang w:val="en-US"/>
                               </w:rPr>
                               <w:tab/>
                             </w:r>
@@ -759,7 +739,6 @@
                               <w:rPr>
                                 <w:sz w:val="22"/>
                                 <w:szCs w:val="22"/>
-                                <w:lang w:val="en-US"/>
                               </w:rPr>
                               <w:t>20Hz</w:t>
                             </w:r>
@@ -770,14 +749,12 @@
                               <w:rPr>
                                 <w:sz w:val="22"/>
                                 <w:szCs w:val="22"/>
-                                <w:lang w:val="en-US"/>
                               </w:rPr>
                             </w:pPr>
                             <w:r>
                               <w:rPr>
                                 <w:sz w:val="22"/>
                                 <w:szCs w:val="22"/>
-                                <w:lang w:val="en-US"/>
                               </w:rPr>
                               <w:t>Sampling frequency:</w:t>
                             </w:r>
@@ -785,7 +762,6 @@
                               <w:rPr>
                                 <w:sz w:val="22"/>
                                 <w:szCs w:val="22"/>
-                                <w:lang w:val="en-US"/>
                               </w:rPr>
                               <w:tab/>
                             </w:r>
@@ -793,7 +769,6 @@
                               <w:rPr>
                                 <w:sz w:val="22"/>
                                 <w:szCs w:val="22"/>
-                                <w:lang w:val="en-US"/>
                               </w:rPr>
                               <w:tab/>
                             </w:r>
@@ -801,7 +776,6 @@
                               <w:rPr>
                                 <w:sz w:val="22"/>
                                 <w:szCs w:val="22"/>
-                                <w:lang w:val="en-US"/>
                               </w:rPr>
                               <w:t>200Hz</w:t>
                             </w:r>
@@ -812,7 +786,6 @@
                               <w:rPr>
                                 <w:sz w:val="22"/>
                                 <w:szCs w:val="22"/>
-                                <w:lang w:val="en-US"/>
                               </w:rPr>
                             </w:pPr>
                           </w:p>
@@ -822,7 +795,6 @@
                               <w:rPr>
                                 <w:sz w:val="22"/>
                                 <w:szCs w:val="22"/>
-                                <w:lang w:val="en-US"/>
                               </w:rPr>
                             </w:pPr>
                           </w:p>
@@ -832,7 +804,6 @@
                               <w:rPr>
                                 <w:sz w:val="22"/>
                                 <w:szCs w:val="22"/>
-                                <w:lang w:val="en-US"/>
                               </w:rPr>
                             </w:pPr>
                           </w:p>
@@ -842,7 +813,6 @@
                               <w:rPr>
                                 <w:sz w:val="22"/>
                                 <w:szCs w:val="22"/>
-                                <w:lang w:val="en-US"/>
                               </w:rPr>
                             </w:pPr>
                           </w:p>
@@ -852,7 +822,6 @@
                               <w:rPr>
                                 <w:sz w:val="22"/>
                                 <w:szCs w:val="22"/>
-                                <w:lang w:val="en-US"/>
                               </w:rPr>
                             </w:pPr>
                           </w:p>
@@ -860,9 +829,10 @@
                             <w:pPr>
                               <w:jc w:val="both"/>
                               <w:rPr>
-                                <w:sz w:val="22"/>
-                                <w:szCs w:val="22"/>
-                                <w:lang w:val="en-US"/>
+                                <w:b/>
+                                <w:bCs/>
+                                <w:sz w:val="22"/>
+                                <w:szCs w:val="22"/>
                               </w:rPr>
                             </w:pPr>
                           </w:p>
@@ -870,9 +840,10 @@
                             <w:pPr>
                               <w:jc w:val="both"/>
                               <w:rPr>
-                                <w:sz w:val="22"/>
-                                <w:szCs w:val="22"/>
-                                <w:lang w:val="en-US"/>
+                                <w:b/>
+                                <w:bCs/>
+                                <w:sz w:val="22"/>
+                                <w:szCs w:val="22"/>
                               </w:rPr>
                             </w:pPr>
                           </w:p>
@@ -884,7 +855,6 @@
                                 <w:bCs/>
                                 <w:sz w:val="22"/>
                                 <w:szCs w:val="22"/>
-                                <w:lang w:val="en-US"/>
                               </w:rPr>
                             </w:pPr>
                             <w:r>
@@ -893,7 +863,6 @@
                                 <w:bCs/>
                                 <w:sz w:val="22"/>
                                 <w:szCs w:val="22"/>
-                                <w:lang w:val="en-US"/>
                               </w:rPr>
                               <w:t>Velocity Filter:</w:t>
                             </w:r>
@@ -904,14 +873,12 @@
                               <w:rPr>
                                 <w:sz w:val="22"/>
                                 <w:szCs w:val="22"/>
-                                <w:lang w:val="en-US"/>
                               </w:rPr>
                             </w:pPr>
                             <w:r>
                               <w:rPr>
                                 <w:sz w:val="22"/>
                                 <w:szCs w:val="22"/>
-                                <w:lang w:val="en-US"/>
                               </w:rPr>
                               <w:t>Filter type:</w:t>
                             </w:r>
@@ -919,7 +886,6 @@
                               <w:rPr>
                                 <w:sz w:val="22"/>
                                 <w:szCs w:val="22"/>
-                                <w:lang w:val="en-US"/>
                               </w:rPr>
                               <w:tab/>
                             </w:r>
@@ -927,7 +893,6 @@
                               <w:rPr>
                                 <w:sz w:val="22"/>
                                 <w:szCs w:val="22"/>
-                                <w:lang w:val="en-US"/>
                               </w:rPr>
                               <w:t>Butterworth Lowpass</w:t>
                             </w:r>
@@ -938,14 +903,12 @@
                               <w:rPr>
                                 <w:sz w:val="22"/>
                                 <w:szCs w:val="22"/>
-                                <w:lang w:val="en-US"/>
                               </w:rPr>
                             </w:pPr>
                             <w:r>
                               <w:rPr>
                                 <w:sz w:val="22"/>
                                 <w:szCs w:val="22"/>
-                                <w:lang w:val="en-US"/>
                               </w:rPr>
                               <w:t>Low cutoff frequency:</w:t>
                             </w:r>
@@ -953,7 +916,6 @@
                               <w:rPr>
                                 <w:sz w:val="22"/>
                                 <w:szCs w:val="22"/>
-                                <w:lang w:val="en-US"/>
                               </w:rPr>
                               <w:tab/>
                             </w:r>
@@ -961,7 +923,6 @@
                               <w:rPr>
                                 <w:sz w:val="22"/>
                                 <w:szCs w:val="22"/>
-                                <w:lang w:val="en-US"/>
                               </w:rPr>
                               <w:tab/>
                             </w:r>
@@ -969,7 +930,6 @@
                               <w:rPr>
                                 <w:sz w:val="22"/>
                                 <w:szCs w:val="22"/>
-                                <w:lang w:val="en-US"/>
                               </w:rPr>
                               <w:t>10Hz</w:t>
                             </w:r>
@@ -980,14 +940,12 @@
                               <w:rPr>
                                 <w:sz w:val="22"/>
                                 <w:szCs w:val="22"/>
-                                <w:lang w:val="en-US"/>
                               </w:rPr>
                             </w:pPr>
                             <w:r>
                               <w:rPr>
                                 <w:sz w:val="22"/>
                                 <w:szCs w:val="22"/>
-                                <w:lang w:val="en-US"/>
                               </w:rPr>
                               <w:t>Sampling frequency:</w:t>
                             </w:r>
@@ -995,7 +953,6 @@
                               <w:rPr>
                                 <w:sz w:val="22"/>
                                 <w:szCs w:val="22"/>
-                                <w:lang w:val="en-US"/>
                               </w:rPr>
                               <w:tab/>
                             </w:r>
@@ -1003,7 +960,6 @@
                               <w:rPr>
                                 <w:sz w:val="22"/>
                                 <w:szCs w:val="22"/>
-                                <w:lang w:val="en-US"/>
                               </w:rPr>
                               <w:tab/>
                             </w:r>
@@ -1011,7 +967,6 @@
                               <w:rPr>
                                 <w:sz w:val="22"/>
                                 <w:szCs w:val="22"/>
-                                <w:lang w:val="en-US"/>
                               </w:rPr>
                               <w:t>200Hz</w:t>
                             </w:r>
@@ -1022,7 +977,6 @@
                               <w:rPr>
                                 <w:sz w:val="22"/>
                                 <w:szCs w:val="22"/>
-                                <w:lang w:val="en-US"/>
                               </w:rPr>
                             </w:pPr>
                           </w:p>
@@ -1032,7 +986,6 @@
                               <w:rPr>
                                 <w:sz w:val="22"/>
                                 <w:szCs w:val="22"/>
-                                <w:lang w:val="en-US"/>
                               </w:rPr>
                             </w:pPr>
                           </w:p>
@@ -1042,7 +995,6 @@
                               <w:rPr>
                                 <w:sz w:val="22"/>
                                 <w:szCs w:val="22"/>
-                                <w:lang w:val="en-US"/>
                               </w:rPr>
                             </w:pPr>
                           </w:p>
@@ -1052,7 +1004,6 @@
                               <w:rPr>
                                 <w:sz w:val="22"/>
                                 <w:szCs w:val="22"/>
-                                <w:lang w:val="en-US"/>
                               </w:rPr>
                             </w:pPr>
                           </w:p>
@@ -1062,7 +1013,6 @@
                               <w:rPr>
                                 <w:sz w:val="22"/>
                                 <w:szCs w:val="22"/>
-                                <w:lang w:val="en-US"/>
                               </w:rPr>
                             </w:pPr>
                           </w:p>
@@ -1072,7 +1022,6 @@
                               <w:rPr>
                                 <w:sz w:val="22"/>
                                 <w:szCs w:val="22"/>
-                                <w:lang w:val="en-US"/>
                               </w:rPr>
                             </w:pPr>
                           </w:p>
@@ -1082,7 +1031,6 @@
                               <w:rPr>
                                 <w:sz w:val="22"/>
                                 <w:szCs w:val="22"/>
-                                <w:lang w:val="en-US"/>
                               </w:rPr>
                             </w:pPr>
                           </w:p>
@@ -1092,7 +1040,6 @@
                               <w:rPr>
                                 <w:sz w:val="22"/>
                                 <w:szCs w:val="22"/>
-                                <w:lang w:val="en-US"/>
                               </w:rPr>
                             </w:pPr>
                           </w:p>
@@ -1102,7 +1049,6 @@
                               <w:rPr>
                                 <w:sz w:val="22"/>
                                 <w:szCs w:val="22"/>
-                                <w:lang w:val="en-US"/>
                               </w:rPr>
                             </w:pPr>
                           </w:p>
@@ -1112,7 +1058,6 @@
                               <w:rPr>
                                 <w:sz w:val="22"/>
                                 <w:szCs w:val="22"/>
-                                <w:lang w:val="en-US"/>
                               </w:rPr>
                             </w:pPr>
                           </w:p>
@@ -1122,7 +1067,6 @@
                               <w:rPr>
                                 <w:sz w:val="22"/>
                                 <w:szCs w:val="22"/>
-                                <w:lang w:val="en-US"/>
                               </w:rPr>
                             </w:pPr>
                           </w:p>
@@ -1134,7 +1078,6 @@
                                 <w:bCs/>
                                 <w:sz w:val="22"/>
                                 <w:szCs w:val="22"/>
-                                <w:lang w:val="en-US"/>
                               </w:rPr>
                             </w:pPr>
                             <w:r>
@@ -1143,7 +1086,6 @@
                                 <w:bCs/>
                                 <w:sz w:val="22"/>
                                 <w:szCs w:val="22"/>
-                                <w:lang w:val="en-US"/>
                               </w:rPr>
                               <w:t>Acceleration Filter:</w:t>
                             </w:r>
@@ -1154,14 +1096,12 @@
                               <w:rPr>
                                 <w:sz w:val="22"/>
                                 <w:szCs w:val="22"/>
-                                <w:lang w:val="en-US"/>
                               </w:rPr>
                             </w:pPr>
                             <w:r>
                               <w:rPr>
                                 <w:sz w:val="22"/>
                                 <w:szCs w:val="22"/>
-                                <w:lang w:val="en-US"/>
                               </w:rPr>
                               <w:t>Filter type:</w:t>
                             </w:r>
@@ -1169,7 +1109,6 @@
                               <w:rPr>
                                 <w:sz w:val="22"/>
                                 <w:szCs w:val="22"/>
-                                <w:lang w:val="en-US"/>
                               </w:rPr>
                               <w:tab/>
                               <w:t>Butterworth Lowpass</w:t>
@@ -1181,14 +1120,12 @@
                               <w:rPr>
                                 <w:sz w:val="22"/>
                                 <w:szCs w:val="22"/>
-                                <w:lang w:val="en-US"/>
                               </w:rPr>
                             </w:pPr>
                             <w:r>
                               <w:rPr>
                                 <w:sz w:val="22"/>
                                 <w:szCs w:val="22"/>
-                                <w:lang w:val="en-US"/>
                               </w:rPr>
                               <w:t>Low cutoff frequency:</w:t>
                             </w:r>
@@ -1196,7 +1133,6 @@
                               <w:rPr>
                                 <w:sz w:val="22"/>
                                 <w:szCs w:val="22"/>
-                                <w:lang w:val="en-US"/>
                               </w:rPr>
                               <w:tab/>
                             </w:r>
@@ -1204,7 +1140,6 @@
                               <w:rPr>
                                 <w:sz w:val="22"/>
                                 <w:szCs w:val="22"/>
-                                <w:lang w:val="en-US"/>
                               </w:rPr>
                               <w:tab/>
                               <w:t>5Hz</w:t>
@@ -1216,14 +1151,12 @@
                               <w:rPr>
                                 <w:sz w:val="22"/>
                                 <w:szCs w:val="22"/>
-                                <w:lang w:val="en-US"/>
                               </w:rPr>
                             </w:pPr>
                             <w:r>
                               <w:rPr>
                                 <w:sz w:val="22"/>
                                 <w:szCs w:val="22"/>
-                                <w:lang w:val="en-US"/>
                               </w:rPr>
                               <w:t>Sampling frequency:</w:t>
                             </w:r>
@@ -1231,7 +1164,6 @@
                               <w:rPr>
                                 <w:sz w:val="22"/>
                                 <w:szCs w:val="22"/>
-                                <w:lang w:val="en-US"/>
                               </w:rPr>
                               <w:tab/>
                             </w:r>
@@ -1239,7 +1171,6 @@
                               <w:rPr>
                                 <w:sz w:val="22"/>
                                 <w:szCs w:val="22"/>
-                                <w:lang w:val="en-US"/>
                               </w:rPr>
                               <w:tab/>
                               <w:t>200Hz</w:t>
@@ -1280,14 +1211,12 @@
                         <w:rPr>
                           <w:sz w:val="22"/>
                           <w:szCs w:val="22"/>
-                          <w:lang w:val="en-US"/>
                         </w:rPr>
                       </w:pPr>
                       <w:r>
                         <w:rPr>
                           <w:sz w:val="22"/>
                           <w:szCs w:val="22"/>
-                          <w:lang w:val="en-US"/>
                         </w:rPr>
                         <w:t xml:space="preserve">To define our low cutoff frequency for our position signal, we decided to go with twice the amount of a humans frequency, which is 10 Hz </w:t>
                       </w:r>
@@ -1295,7 +1224,6 @@
                         <w:rPr>
                           <w:sz w:val="22"/>
                           <w:szCs w:val="22"/>
-                          <w:lang w:val="en-US"/>
                         </w:rPr>
                         <w:sym w:font="Wingdings" w:char="F0E0"/>
                       </w:r>
@@ -1303,7 +1231,6 @@
                         <w:rPr>
                           <w:sz w:val="22"/>
                           <w:szCs w:val="22"/>
-                          <w:lang w:val="en-US"/>
                         </w:rPr>
                         <w:t xml:space="preserve"> 20Hz. For the velocity and the acceleration we tried different frequencies and decided to go with 10Hz and 5Hz.</w:t>
                       </w:r>
@@ -1314,7 +1241,6 @@
                         <w:rPr>
                           <w:sz w:val="22"/>
                           <w:szCs w:val="22"/>
-                          <w:lang w:val="en-US"/>
                         </w:rPr>
                       </w:pPr>
                     </w:p>
@@ -1326,7 +1252,6 @@
                           <w:bCs/>
                           <w:sz w:val="22"/>
                           <w:szCs w:val="22"/>
-                          <w:lang w:val="en-US"/>
                         </w:rPr>
                       </w:pPr>
                       <w:r>
@@ -1335,7 +1260,6 @@
                           <w:bCs/>
                           <w:sz w:val="22"/>
                           <w:szCs w:val="22"/>
-                          <w:lang w:val="en-US"/>
                         </w:rPr>
                         <w:t>Position Filter:</w:t>
                       </w:r>
@@ -1346,14 +1270,12 @@
                         <w:rPr>
                           <w:sz w:val="22"/>
                           <w:szCs w:val="22"/>
-                          <w:lang w:val="en-US"/>
                         </w:rPr>
                       </w:pPr>
                       <w:r>
                         <w:rPr>
                           <w:sz w:val="22"/>
                           <w:szCs w:val="22"/>
-                          <w:lang w:val="en-US"/>
                         </w:rPr>
                         <w:t>Filter type:</w:t>
                       </w:r>
@@ -1361,7 +1283,6 @@
                         <w:rPr>
                           <w:sz w:val="22"/>
                           <w:szCs w:val="22"/>
-                          <w:lang w:val="en-US"/>
                         </w:rPr>
                         <w:tab/>
                       </w:r>
@@ -1369,7 +1290,6 @@
                         <w:rPr>
                           <w:sz w:val="22"/>
                           <w:szCs w:val="22"/>
-                          <w:lang w:val="en-US"/>
                         </w:rPr>
                         <w:t>Butterworth Lowpass</w:t>
                       </w:r>
@@ -1380,14 +1300,12 @@
                         <w:rPr>
                           <w:sz w:val="22"/>
                           <w:szCs w:val="22"/>
-                          <w:lang w:val="en-US"/>
                         </w:rPr>
                       </w:pPr>
                       <w:r>
                         <w:rPr>
                           <w:sz w:val="22"/>
                           <w:szCs w:val="22"/>
-                          <w:lang w:val="en-US"/>
                         </w:rPr>
                         <w:t>Low cutoff frequency:</w:t>
                       </w:r>
@@ -1395,7 +1313,6 @@
                         <w:rPr>
                           <w:sz w:val="22"/>
                           <w:szCs w:val="22"/>
-                          <w:lang w:val="en-US"/>
                         </w:rPr>
                         <w:tab/>
                       </w:r>
@@ -1403,7 +1320,6 @@
                         <w:rPr>
                           <w:sz w:val="22"/>
                           <w:szCs w:val="22"/>
-                          <w:lang w:val="en-US"/>
                         </w:rPr>
                         <w:tab/>
                       </w:r>
@@ -1411,7 +1327,6 @@
                         <w:rPr>
                           <w:sz w:val="22"/>
                           <w:szCs w:val="22"/>
-                          <w:lang w:val="en-US"/>
                         </w:rPr>
                         <w:t>20Hz</w:t>
                       </w:r>
@@ -1422,14 +1337,12 @@
                         <w:rPr>
                           <w:sz w:val="22"/>
                           <w:szCs w:val="22"/>
-                          <w:lang w:val="en-US"/>
                         </w:rPr>
                       </w:pPr>
                       <w:r>
                         <w:rPr>
                           <w:sz w:val="22"/>
                           <w:szCs w:val="22"/>
-                          <w:lang w:val="en-US"/>
                         </w:rPr>
                         <w:t>Sampling frequency:</w:t>
                       </w:r>
@@ -1437,7 +1350,6 @@
                         <w:rPr>
                           <w:sz w:val="22"/>
                           <w:szCs w:val="22"/>
-                          <w:lang w:val="en-US"/>
                         </w:rPr>
                         <w:tab/>
                       </w:r>
@@ -1445,7 +1357,6 @@
                         <w:rPr>
                           <w:sz w:val="22"/>
                           <w:szCs w:val="22"/>
-                          <w:lang w:val="en-US"/>
                         </w:rPr>
                         <w:tab/>
                       </w:r>
@@ -1453,7 +1364,6 @@
                         <w:rPr>
                           <w:sz w:val="22"/>
                           <w:szCs w:val="22"/>
-                          <w:lang w:val="en-US"/>
                         </w:rPr>
                         <w:t>200Hz</w:t>
                       </w:r>
@@ -1464,7 +1374,6 @@
                         <w:rPr>
                           <w:sz w:val="22"/>
                           <w:szCs w:val="22"/>
-                          <w:lang w:val="en-US"/>
                         </w:rPr>
                       </w:pPr>
                     </w:p>
@@ -1474,7 +1383,6 @@
                         <w:rPr>
                           <w:sz w:val="22"/>
                           <w:szCs w:val="22"/>
-                          <w:lang w:val="en-US"/>
                         </w:rPr>
                       </w:pPr>
                     </w:p>
@@ -1484,7 +1392,6 @@
                         <w:rPr>
                           <w:sz w:val="22"/>
                           <w:szCs w:val="22"/>
-                          <w:lang w:val="en-US"/>
                         </w:rPr>
                       </w:pPr>
                     </w:p>
@@ -1494,7 +1401,6 @@
                         <w:rPr>
                           <w:sz w:val="22"/>
                           <w:szCs w:val="22"/>
-                          <w:lang w:val="en-US"/>
                         </w:rPr>
                       </w:pPr>
                     </w:p>
@@ -1504,7 +1410,6 @@
                         <w:rPr>
                           <w:sz w:val="22"/>
                           <w:szCs w:val="22"/>
-                          <w:lang w:val="en-US"/>
                         </w:rPr>
                       </w:pPr>
                     </w:p>
@@ -1512,9 +1417,10 @@
                       <w:pPr>
                         <w:jc w:val="both"/>
                         <w:rPr>
-                          <w:sz w:val="22"/>
-                          <w:szCs w:val="22"/>
-                          <w:lang w:val="en-US"/>
+                          <w:b/>
+                          <w:bCs/>
+                          <w:sz w:val="22"/>
+                          <w:szCs w:val="22"/>
                         </w:rPr>
                       </w:pPr>
                     </w:p>
@@ -1522,9 +1428,10 @@
                       <w:pPr>
                         <w:jc w:val="both"/>
                         <w:rPr>
-                          <w:sz w:val="22"/>
-                          <w:szCs w:val="22"/>
-                          <w:lang w:val="en-US"/>
+                          <w:b/>
+                          <w:bCs/>
+                          <w:sz w:val="22"/>
+                          <w:szCs w:val="22"/>
                         </w:rPr>
                       </w:pPr>
                     </w:p>
@@ -1536,7 +1443,6 @@
                           <w:bCs/>
                           <w:sz w:val="22"/>
                           <w:szCs w:val="22"/>
-                          <w:lang w:val="en-US"/>
                         </w:rPr>
                       </w:pPr>
                       <w:r>
@@ -1545,7 +1451,6 @@
                           <w:bCs/>
                           <w:sz w:val="22"/>
                           <w:szCs w:val="22"/>
-                          <w:lang w:val="en-US"/>
                         </w:rPr>
                         <w:t>Velocity Filter:</w:t>
                       </w:r>
@@ -1556,14 +1461,12 @@
                         <w:rPr>
                           <w:sz w:val="22"/>
                           <w:szCs w:val="22"/>
-                          <w:lang w:val="en-US"/>
                         </w:rPr>
                       </w:pPr>
                       <w:r>
                         <w:rPr>
                           <w:sz w:val="22"/>
                           <w:szCs w:val="22"/>
-                          <w:lang w:val="en-US"/>
                         </w:rPr>
                         <w:t>Filter type:</w:t>
                       </w:r>
@@ -1571,7 +1474,6 @@
                         <w:rPr>
                           <w:sz w:val="22"/>
                           <w:szCs w:val="22"/>
-                          <w:lang w:val="en-US"/>
                         </w:rPr>
                         <w:tab/>
                       </w:r>
@@ -1579,7 +1481,6 @@
                         <w:rPr>
                           <w:sz w:val="22"/>
                           <w:szCs w:val="22"/>
-                          <w:lang w:val="en-US"/>
                         </w:rPr>
                         <w:t>Butterworth Lowpass</w:t>
                       </w:r>
@@ -1590,14 +1491,12 @@
                         <w:rPr>
                           <w:sz w:val="22"/>
                           <w:szCs w:val="22"/>
-                          <w:lang w:val="en-US"/>
                         </w:rPr>
                       </w:pPr>
                       <w:r>
                         <w:rPr>
                           <w:sz w:val="22"/>
                           <w:szCs w:val="22"/>
-                          <w:lang w:val="en-US"/>
                         </w:rPr>
                         <w:t>Low cutoff frequency:</w:t>
                       </w:r>
@@ -1605,7 +1504,6 @@
                         <w:rPr>
                           <w:sz w:val="22"/>
                           <w:szCs w:val="22"/>
-                          <w:lang w:val="en-US"/>
                         </w:rPr>
                         <w:tab/>
                       </w:r>
@@ -1613,7 +1511,6 @@
                         <w:rPr>
                           <w:sz w:val="22"/>
                           <w:szCs w:val="22"/>
-                          <w:lang w:val="en-US"/>
                         </w:rPr>
                         <w:tab/>
                       </w:r>
@@ -1621,7 +1518,6 @@
                         <w:rPr>
                           <w:sz w:val="22"/>
                           <w:szCs w:val="22"/>
-                          <w:lang w:val="en-US"/>
                         </w:rPr>
                         <w:t>10Hz</w:t>
                       </w:r>
@@ -1632,14 +1528,12 @@
                         <w:rPr>
                           <w:sz w:val="22"/>
                           <w:szCs w:val="22"/>
-                          <w:lang w:val="en-US"/>
                         </w:rPr>
                       </w:pPr>
                       <w:r>
                         <w:rPr>
                           <w:sz w:val="22"/>
                           <w:szCs w:val="22"/>
-                          <w:lang w:val="en-US"/>
                         </w:rPr>
                         <w:t>Sampling frequency:</w:t>
                       </w:r>
@@ -1647,7 +1541,6 @@
                         <w:rPr>
                           <w:sz w:val="22"/>
                           <w:szCs w:val="22"/>
-                          <w:lang w:val="en-US"/>
                         </w:rPr>
                         <w:tab/>
                       </w:r>
@@ -1655,7 +1548,6 @@
                         <w:rPr>
                           <w:sz w:val="22"/>
                           <w:szCs w:val="22"/>
-                          <w:lang w:val="en-US"/>
                         </w:rPr>
                         <w:tab/>
                       </w:r>
@@ -1663,7 +1555,6 @@
                         <w:rPr>
                           <w:sz w:val="22"/>
                           <w:szCs w:val="22"/>
-                          <w:lang w:val="en-US"/>
                         </w:rPr>
                         <w:t>200Hz</w:t>
                       </w:r>
@@ -1674,7 +1565,6 @@
                         <w:rPr>
                           <w:sz w:val="22"/>
                           <w:szCs w:val="22"/>
-                          <w:lang w:val="en-US"/>
                         </w:rPr>
                       </w:pPr>
                     </w:p>
@@ -1684,7 +1574,6 @@
                         <w:rPr>
                           <w:sz w:val="22"/>
                           <w:szCs w:val="22"/>
-                          <w:lang w:val="en-US"/>
                         </w:rPr>
                       </w:pPr>
                     </w:p>
@@ -1694,7 +1583,6 @@
                         <w:rPr>
                           <w:sz w:val="22"/>
                           <w:szCs w:val="22"/>
-                          <w:lang w:val="en-US"/>
                         </w:rPr>
                       </w:pPr>
                     </w:p>
@@ -1704,7 +1592,6 @@
                         <w:rPr>
                           <w:sz w:val="22"/>
                           <w:szCs w:val="22"/>
-                          <w:lang w:val="en-US"/>
                         </w:rPr>
                       </w:pPr>
                     </w:p>
@@ -1714,7 +1601,6 @@
                         <w:rPr>
                           <w:sz w:val="22"/>
                           <w:szCs w:val="22"/>
-                          <w:lang w:val="en-US"/>
                         </w:rPr>
                       </w:pPr>
                     </w:p>
@@ -1724,7 +1610,6 @@
                         <w:rPr>
                           <w:sz w:val="22"/>
                           <w:szCs w:val="22"/>
-                          <w:lang w:val="en-US"/>
                         </w:rPr>
                       </w:pPr>
                     </w:p>
@@ -1734,7 +1619,6 @@
                         <w:rPr>
                           <w:sz w:val="22"/>
                           <w:szCs w:val="22"/>
-                          <w:lang w:val="en-US"/>
                         </w:rPr>
                       </w:pPr>
                     </w:p>
@@ -1744,7 +1628,6 @@
                         <w:rPr>
                           <w:sz w:val="22"/>
                           <w:szCs w:val="22"/>
-                          <w:lang w:val="en-US"/>
                         </w:rPr>
                       </w:pPr>
                     </w:p>
@@ -1754,7 +1637,6 @@
                         <w:rPr>
                           <w:sz w:val="22"/>
                           <w:szCs w:val="22"/>
-                          <w:lang w:val="en-US"/>
                         </w:rPr>
                       </w:pPr>
                     </w:p>
@@ -1764,7 +1646,6 @@
                         <w:rPr>
                           <w:sz w:val="22"/>
                           <w:szCs w:val="22"/>
-                          <w:lang w:val="en-US"/>
                         </w:rPr>
                       </w:pPr>
                     </w:p>
@@ -1774,7 +1655,6 @@
                         <w:rPr>
                           <w:sz w:val="22"/>
                           <w:szCs w:val="22"/>
-                          <w:lang w:val="en-US"/>
                         </w:rPr>
                       </w:pPr>
                     </w:p>
@@ -1786,7 +1666,6 @@
                           <w:bCs/>
                           <w:sz w:val="22"/>
                           <w:szCs w:val="22"/>
-                          <w:lang w:val="en-US"/>
                         </w:rPr>
                       </w:pPr>
                       <w:r>
@@ -1795,7 +1674,6 @@
                           <w:bCs/>
                           <w:sz w:val="22"/>
                           <w:szCs w:val="22"/>
-                          <w:lang w:val="en-US"/>
                         </w:rPr>
                         <w:t>Acceleration Filter:</w:t>
                       </w:r>
@@ -1806,14 +1684,12 @@
                         <w:rPr>
                           <w:sz w:val="22"/>
                           <w:szCs w:val="22"/>
-                          <w:lang w:val="en-US"/>
                         </w:rPr>
                       </w:pPr>
                       <w:r>
                         <w:rPr>
                           <w:sz w:val="22"/>
                           <w:szCs w:val="22"/>
-                          <w:lang w:val="en-US"/>
                         </w:rPr>
                         <w:t>Filter type:</w:t>
                       </w:r>
@@ -1821,7 +1697,6 @@
                         <w:rPr>
                           <w:sz w:val="22"/>
                           <w:szCs w:val="22"/>
-                          <w:lang w:val="en-US"/>
                         </w:rPr>
                         <w:tab/>
                         <w:t>Butterworth Lowpass</w:t>
@@ -1833,14 +1708,12 @@
                         <w:rPr>
                           <w:sz w:val="22"/>
                           <w:szCs w:val="22"/>
-                          <w:lang w:val="en-US"/>
                         </w:rPr>
                       </w:pPr>
                       <w:r>
                         <w:rPr>
                           <w:sz w:val="22"/>
                           <w:szCs w:val="22"/>
-                          <w:lang w:val="en-US"/>
                         </w:rPr>
                         <w:t>Low cutoff frequency:</w:t>
                       </w:r>
@@ -1848,7 +1721,6 @@
                         <w:rPr>
                           <w:sz w:val="22"/>
                           <w:szCs w:val="22"/>
-                          <w:lang w:val="en-US"/>
                         </w:rPr>
                         <w:tab/>
                       </w:r>
@@ -1856,7 +1728,6 @@
                         <w:rPr>
                           <w:sz w:val="22"/>
                           <w:szCs w:val="22"/>
-                          <w:lang w:val="en-US"/>
                         </w:rPr>
                         <w:tab/>
                         <w:t>5Hz</w:t>
@@ -1868,14 +1739,12 @@
                         <w:rPr>
                           <w:sz w:val="22"/>
                           <w:szCs w:val="22"/>
-                          <w:lang w:val="en-US"/>
                         </w:rPr>
                       </w:pPr>
                       <w:r>
                         <w:rPr>
                           <w:sz w:val="22"/>
                           <w:szCs w:val="22"/>
-                          <w:lang w:val="en-US"/>
                         </w:rPr>
                         <w:t>Sampling frequency:</w:t>
                       </w:r>
@@ -1883,7 +1752,6 @@
                         <w:rPr>
                           <w:sz w:val="22"/>
                           <w:szCs w:val="22"/>
-                          <w:lang w:val="en-US"/>
                         </w:rPr>
                         <w:tab/>
                       </w:r>
@@ -1891,7 +1759,6 @@
                         <w:rPr>
                           <w:sz w:val="22"/>
                           <w:szCs w:val="22"/>
-                          <w:lang w:val="en-US"/>
                         </w:rPr>
                         <w:tab/>
                         <w:t>200Hz</w:t>
@@ -1906,15 +1773,9 @@
       </w:r>
     </w:p>
     <w:p>
-      <w:pPr>
-        <w:rPr>
-          <w:lang w:val="en-US"/>
-        </w:rPr>
-      </w:pPr>
       <w:r>
         <w:rPr>
           <w:noProof/>
-          <w:lang w:val="en-US"/>
         </w:rPr>
         <w:drawing>
           <wp:inline distT="0" distB="0" distL="0" distR="0" wp14:anchorId="6B8F6975" wp14:editId="3F02402E">
@@ -1969,23 +1830,11 @@
         </w:drawing>
       </w:r>
     </w:p>
+    <w:p/>
     <w:p>
-      <w:pPr>
-        <w:rPr>
-          <w:lang w:val="en-US"/>
-        </w:rPr>
-      </w:pPr>
-    </w:p>
-    <w:p>
-      <w:pPr>
-        <w:rPr>
-          <w:lang w:val="en-US"/>
-        </w:rPr>
-      </w:pPr>
       <w:r>
         <w:rPr>
           <w:noProof/>
-          <w:lang w:val="en-US"/>
         </w:rPr>
         <w:drawing>
           <wp:inline distT="0" distB="0" distL="0" distR="0" wp14:anchorId="7F632824" wp14:editId="754978DE">
@@ -2040,23 +1889,11 @@
         </w:drawing>
       </w:r>
     </w:p>
+    <w:p/>
     <w:p>
-      <w:pPr>
-        <w:rPr>
-          <w:lang w:val="en-US"/>
-        </w:rPr>
-      </w:pPr>
-    </w:p>
-    <w:p>
-      <w:pPr>
-        <w:rPr>
-          <w:lang w:val="en-US"/>
-        </w:rPr>
-      </w:pPr>
       <w:r>
         <w:rPr>
           <w:noProof/>
-          <w:lang w:val="en-US"/>
         </w:rPr>
         <w:drawing>
           <wp:inline distT="0" distB="0" distL="0" distR="0" wp14:anchorId="3A563427" wp14:editId="7D33AA07">
@@ -2111,10 +1948,53 @@
         </w:drawing>
       </w:r>
     </w:p>
+    <w:p/>
     <w:p>
       <w:pPr>
-        <w:rPr>
-          <w:lang w:val="en-US"/>
+        <w:jc w:val="both"/>
+        <w:rPr>
+          <w:sz w:val="22"/>
+          <w:szCs w:val="22"/>
+        </w:rPr>
+      </w:pPr>
+      <w:r>
+        <w:rPr>
+          <w:sz w:val="22"/>
+          <w:szCs w:val="22"/>
+        </w:rPr>
+        <w:lastRenderedPageBreak/>
+        <w:t xml:space="preserve">Discussion: </w:t>
+      </w:r>
+      <w:r>
+        <w:rPr>
+          <w:sz w:val="22"/>
+          <w:szCs w:val="22"/>
+        </w:rPr>
+        <w:t xml:space="preserve">The online-filtered signal is slightly time shifted to the right in comparison to the raw signal and also the offline-filtered signal. This time delay is caused by the real-time filtering of the signal. The delay can be corrected if the shift is the same amount over the hole signal. The MATLAB function </w:t>
+      </w:r>
+      <w:r>
+        <w:rPr>
+          <w:i/>
+          <w:iCs/>
+          <w:sz w:val="22"/>
+          <w:szCs w:val="22"/>
+        </w:rPr>
+        <w:t>filtfilt</w:t>
+      </w:r>
+      <w:r>
+        <w:rPr>
+          <w:sz w:val="22"/>
+          <w:szCs w:val="22"/>
+        </w:rPr>
+        <w:t xml:space="preserve"> does exactly this correction. That is why our offline-filtered signal is not delayed.</w:t>
+      </w:r>
+    </w:p>
+    <w:p>
+      <w:pPr>
+        <w:jc w:val="both"/>
+        <w:rPr>
+          <w:sz w:val="22"/>
+          <w:szCs w:val="22"/>
         </w:rPr>
       </w:pPr>
     </w:p>
@@ -2124,50 +2004,141 @@
         <w:rPr>
           <w:sz w:val="22"/>
           <w:szCs w:val="22"/>
-          <w:lang w:val="en-US"/>
         </w:rPr>
       </w:pPr>
-      <w:r>
-        <w:rPr>
-          <w:sz w:val="22"/>
-          <w:szCs w:val="22"/>
-          <w:lang w:val="en-US"/>
-        </w:rPr>
-        <w:t xml:space="preserve">The online-filtered signal is slightly time shifted to the right in comparison to the raw signal and also the offline-filtered signal. This time delay is caused by the real-time filtering of the signal. The delay can be corrected if the shift is the same amount over the hole signal. The MATLAB function </w:t>
-      </w:r>
-      <w:r>
-        <w:rPr>
-          <w:i/>
-          <w:iCs/>
-          <w:sz w:val="22"/>
-          <w:szCs w:val="22"/>
-          <w:lang w:val="en-US"/>
-        </w:rPr>
-        <w:t>filtfilt</w:t>
-      </w:r>
-      <w:r>
-        <w:rPr>
-          <w:sz w:val="22"/>
-          <w:szCs w:val="22"/>
-          <w:lang w:val="en-US"/>
-        </w:rPr>
-        <w:t xml:space="preserve"> does exactly this correction. That is why our offline-filtered signal is not delayed.</w:t>
-      </w:r>
     </w:p>
     <w:p>
       <w:pPr>
-        <w:rPr>
-          <w:sz w:val="22"/>
-          <w:szCs w:val="22"/>
-          <w:lang w:val="en-US"/>
+        <w:jc w:val="both"/>
+        <w:rPr>
+          <w:sz w:val="22"/>
+          <w:szCs w:val="22"/>
         </w:rPr>
       </w:pPr>
+    </w:p>
+    <w:p>
+      <w:pPr>
+        <w:jc w:val="both"/>
+        <w:rPr>
+          <w:rFonts w:hint="eastAsia"/>
+          <w:sz w:val="28"/>
+          <w:szCs w:val="28"/>
+          <w:lang w:eastAsia="zh-CN"/>
+        </w:rPr>
+      </w:pPr>
+      <w:r>
+        <w:rPr>
+          <w:rFonts w:hint="eastAsia"/>
+          <w:sz w:val="28"/>
+          <w:szCs w:val="28"/>
+          <w:lang w:eastAsia="zh-CN"/>
+        </w:rPr>
+        <w:t>M</w:t>
+      </w:r>
+      <w:r>
+        <w:rPr>
+          <w:sz w:val="28"/>
+          <w:szCs w:val="28"/>
+          <w:lang w:eastAsia="zh-CN"/>
+        </w:rPr>
+        <w:t>easuring the relationship between motor control voltage and motor current</w:t>
+      </w:r>
+    </w:p>
+    <w:p>
+      <w:pPr>
+        <w:jc w:val="both"/>
+        <w:rPr>
+          <w:sz w:val="22"/>
+          <w:szCs w:val="22"/>
+        </w:rPr>
+      </w:pPr>
+      <w:r>
+        <w:rPr>
+          <w:sz w:val="22"/>
+          <w:szCs w:val="22"/>
+        </w:rPr>
+        <w:t xml:space="preserve">For part 2B motor current and motor torque both dependent on input voltage were recorded and the transfer functions [volts </w:t>
+      </w:r>
+      <w:r>
+        <w:rPr>
+          <w:sz w:val="22"/>
+          <w:szCs w:val="22"/>
+        </w:rPr>
+        <w:sym w:font="Wingdings" w:char="F0E0"/>
+      </w:r>
+      <w:r>
+        <w:rPr>
+          <w:sz w:val="22"/>
+          <w:szCs w:val="22"/>
+        </w:rPr>
+        <w:t xml:space="preserve"> amps] and [volts </w:t>
+      </w:r>
+      <w:r>
+        <w:rPr>
+          <w:sz w:val="22"/>
+          <w:szCs w:val="22"/>
+        </w:rPr>
+        <w:sym w:font="Wingdings" w:char="F0E0"/>
+      </w:r>
+      <w:r>
+        <w:rPr>
+          <w:sz w:val="22"/>
+          <w:szCs w:val="22"/>
+        </w:rPr>
+        <w:t xml:space="preserve"> </w:t>
+      </w:r>
+      <w:r>
+        <w:rPr>
+          <w:rFonts w:hint="eastAsia"/>
+          <w:sz w:val="22"/>
+          <w:szCs w:val="22"/>
+          <w:lang w:eastAsia="zh-CN"/>
+        </w:rPr>
+        <w:t>mil</w:t>
+      </w:r>
+      <w:r>
+        <w:rPr>
+          <w:sz w:val="22"/>
+          <w:szCs w:val="22"/>
+          <w:lang w:eastAsia="zh-CN"/>
+        </w:rPr>
+        <w:t>l</w:t>
+      </w:r>
+      <w:r>
+        <w:rPr>
+          <w:rFonts w:hint="eastAsia"/>
+          <w:sz w:val="22"/>
+          <w:szCs w:val="22"/>
+          <w:lang w:eastAsia="zh-CN"/>
+        </w:rPr>
+        <w:t>i</w:t>
+      </w:r>
+      <w:r>
+        <w:rPr>
+          <w:sz w:val="22"/>
+          <w:szCs w:val="22"/>
+        </w:rPr>
+        <w:t>-</w:t>
+      </w:r>
+      <w:r>
+        <w:rPr>
+          <w:sz w:val="22"/>
+          <w:szCs w:val="22"/>
+        </w:rPr>
+        <w:t>newtonmeters] were derived.</w:t>
+      </w:r>
+    </w:p>
+    <w:p>
+      <w:pPr>
+        <w:rPr>
+          <w:sz w:val="22"/>
+          <w:szCs w:val="22"/>
+        </w:rPr>
+      </w:pPr>
       <w:r>
         <w:rPr>
           <w:noProof/>
-          <w:lang w:val="en-US"/>
-        </w:rPr>
-        <w:lastRenderedPageBreak/>
+        </w:rPr>
         <mc:AlternateContent>
           <mc:Choice Requires="wps">
             <w:drawing>
@@ -2211,14 +2182,12 @@
                               <w:rPr>
                                 <w:sz w:val="22"/>
                                 <w:szCs w:val="22"/>
-                                <w:lang w:val="en-US"/>
                               </w:rPr>
                             </w:pPr>
                             <w:r>
                               <w:rPr>
                                 <w:sz w:val="22"/>
                                 <w:szCs w:val="22"/>
-                                <w:lang w:val="en-US"/>
                               </w:rPr>
                               <w:t xml:space="preserve">To define our low cutoff frequency for our </w:t>
                             </w:r>
@@ -2226,7 +2195,6 @@
                               <w:rPr>
                                 <w:sz w:val="22"/>
                                 <w:szCs w:val="22"/>
-                                <w:lang w:val="en-US"/>
                               </w:rPr>
                               <w:t>motor current</w:t>
                             </w:r>
@@ -2234,7 +2202,6 @@
                               <w:rPr>
                                 <w:sz w:val="22"/>
                                 <w:szCs w:val="22"/>
-                                <w:lang w:val="en-US"/>
                               </w:rPr>
                               <w:t xml:space="preserve"> signal, we decided to go with </w:t>
                             </w:r>
@@ -2242,7 +2209,6 @@
                               <w:rPr>
                                 <w:sz w:val="22"/>
                                 <w:szCs w:val="22"/>
-                                <w:lang w:val="en-US"/>
                               </w:rPr>
                               <w:t>30</w:t>
                             </w:r>
@@ -2250,7 +2216,6 @@
                               <w:rPr>
                                 <w:sz w:val="22"/>
                                 <w:szCs w:val="22"/>
-                                <w:lang w:val="en-US"/>
                               </w:rPr>
                               <w:t xml:space="preserve">Hz. </w:t>
                             </w:r>
@@ -2261,7 +2226,6 @@
                               <w:rPr>
                                 <w:sz w:val="22"/>
                                 <w:szCs w:val="22"/>
-                                <w:lang w:val="en-US"/>
                               </w:rPr>
                             </w:pPr>
                           </w:p>
@@ -2273,7 +2237,6 @@
                                 <w:bCs/>
                                 <w:sz w:val="22"/>
                                 <w:szCs w:val="22"/>
-                                <w:lang w:val="en-US"/>
                               </w:rPr>
                             </w:pPr>
                             <w:r>
@@ -2282,7 +2245,6 @@
                                 <w:bCs/>
                                 <w:sz w:val="22"/>
                                 <w:szCs w:val="22"/>
-                                <w:lang w:val="en-US"/>
                               </w:rPr>
                               <w:t>Motor current</w:t>
                             </w:r>
@@ -2292,7 +2254,6 @@
                                 <w:bCs/>
                                 <w:sz w:val="22"/>
                                 <w:szCs w:val="22"/>
-                                <w:lang w:val="en-US"/>
                               </w:rPr>
                               <w:t xml:space="preserve"> Filter:</w:t>
                             </w:r>
@@ -2303,14 +2264,12 @@
                               <w:rPr>
                                 <w:sz w:val="22"/>
                                 <w:szCs w:val="22"/>
-                                <w:lang w:val="en-US"/>
                               </w:rPr>
                             </w:pPr>
                             <w:r>
                               <w:rPr>
                                 <w:sz w:val="22"/>
                                 <w:szCs w:val="22"/>
-                                <w:lang w:val="en-US"/>
                               </w:rPr>
                               <w:t>Filter type:</w:t>
                             </w:r>
@@ -2318,7 +2277,6 @@
                               <w:rPr>
                                 <w:sz w:val="22"/>
                                 <w:szCs w:val="22"/>
-                                <w:lang w:val="en-US"/>
                               </w:rPr>
                               <w:tab/>
                               <w:t>Butterworth Lowpass</w:t>
@@ -2330,14 +2288,12 @@
                               <w:rPr>
                                 <w:sz w:val="22"/>
                                 <w:szCs w:val="22"/>
-                                <w:lang w:val="en-US"/>
                               </w:rPr>
                             </w:pPr>
                             <w:r>
                               <w:rPr>
                                 <w:sz w:val="22"/>
                                 <w:szCs w:val="22"/>
-                                <w:lang w:val="en-US"/>
                               </w:rPr>
                               <w:t>Low cutoff frequency:</w:t>
                             </w:r>
@@ -2345,7 +2301,6 @@
                               <w:rPr>
                                 <w:sz w:val="22"/>
                                 <w:szCs w:val="22"/>
-                                <w:lang w:val="en-US"/>
                               </w:rPr>
                               <w:tab/>
                             </w:r>
@@ -2353,7 +2308,6 @@
                               <w:rPr>
                                 <w:sz w:val="22"/>
                                 <w:szCs w:val="22"/>
-                                <w:lang w:val="en-US"/>
                               </w:rPr>
                               <w:tab/>
                             </w:r>
@@ -2361,7 +2315,6 @@
                               <w:rPr>
                                 <w:sz w:val="22"/>
                                 <w:szCs w:val="22"/>
-                                <w:lang w:val="en-US"/>
                               </w:rPr>
                               <w:t>30</w:t>
                             </w:r>
@@ -2369,7 +2322,6 @@
                               <w:rPr>
                                 <w:sz w:val="22"/>
                                 <w:szCs w:val="22"/>
-                                <w:lang w:val="en-US"/>
                               </w:rPr>
                               <w:t>Hz</w:t>
                             </w:r>
@@ -2380,14 +2332,12 @@
                               <w:rPr>
                                 <w:sz w:val="22"/>
                                 <w:szCs w:val="22"/>
-                                <w:lang w:val="en-US"/>
                               </w:rPr>
                             </w:pPr>
                             <w:r>
                               <w:rPr>
                                 <w:sz w:val="22"/>
                                 <w:szCs w:val="22"/>
-                                <w:lang w:val="en-US"/>
                               </w:rPr>
                               <w:t>Sampling frequency:</w:t>
                             </w:r>
@@ -2395,7 +2345,6 @@
                               <w:rPr>
                                 <w:sz w:val="22"/>
                                 <w:szCs w:val="22"/>
-                                <w:lang w:val="en-US"/>
                               </w:rPr>
                               <w:tab/>
                             </w:r>
@@ -2403,7 +2352,6 @@
                               <w:rPr>
                                 <w:sz w:val="22"/>
                                 <w:szCs w:val="22"/>
-                                <w:lang w:val="en-US"/>
                               </w:rPr>
                               <w:tab/>
                             </w:r>
@@ -2411,7 +2359,6 @@
                               <w:rPr>
                                 <w:sz w:val="22"/>
                                 <w:szCs w:val="22"/>
-                                <w:lang w:val="en-US"/>
                               </w:rPr>
                               <w:t>1</w:t>
                             </w:r>
@@ -2419,7 +2366,6 @@
                               <w:rPr>
                                 <w:sz w:val="22"/>
                                 <w:szCs w:val="22"/>
-                                <w:lang w:val="en-US"/>
                               </w:rPr>
                               <w:t>Hz</w:t>
                             </w:r>
@@ -2430,7 +2376,6 @@
                               <w:rPr>
                                 <w:sz w:val="22"/>
                                 <w:szCs w:val="22"/>
-                                <w:lang w:val="en-US"/>
                               </w:rPr>
                             </w:pPr>
                           </w:p>
@@ -2465,14 +2410,12 @@
                         <w:rPr>
                           <w:sz w:val="22"/>
                           <w:szCs w:val="22"/>
-                          <w:lang w:val="en-US"/>
                         </w:rPr>
                       </w:pPr>
                       <w:r>
                         <w:rPr>
                           <w:sz w:val="22"/>
                           <w:szCs w:val="22"/>
-                          <w:lang w:val="en-US"/>
                         </w:rPr>
                         <w:t xml:space="preserve">To define our low cutoff frequency for our </w:t>
                       </w:r>
@@ -2480,7 +2423,6 @@
                         <w:rPr>
                           <w:sz w:val="22"/>
                           <w:szCs w:val="22"/>
-                          <w:lang w:val="en-US"/>
                         </w:rPr>
                         <w:t>motor current</w:t>
                       </w:r>
@@ -2488,7 +2430,6 @@
                         <w:rPr>
                           <w:sz w:val="22"/>
                           <w:szCs w:val="22"/>
-                          <w:lang w:val="en-US"/>
                         </w:rPr>
                         <w:t xml:space="preserve"> signal, we decided to go with </w:t>
                       </w:r>
@@ -2496,7 +2437,6 @@
                         <w:rPr>
                           <w:sz w:val="22"/>
                           <w:szCs w:val="22"/>
-                          <w:lang w:val="en-US"/>
                         </w:rPr>
                         <w:t>30</w:t>
                       </w:r>
@@ -2504,7 +2444,6 @@
                         <w:rPr>
                           <w:sz w:val="22"/>
                           <w:szCs w:val="22"/>
-                          <w:lang w:val="en-US"/>
                         </w:rPr>
                         <w:t xml:space="preserve">Hz. </w:t>
                       </w:r>
@@ -2515,7 +2454,6 @@
                         <w:rPr>
                           <w:sz w:val="22"/>
                           <w:szCs w:val="22"/>
-                          <w:lang w:val="en-US"/>
                         </w:rPr>
                       </w:pPr>
                     </w:p>
@@ -2527,7 +2465,6 @@
                           <w:bCs/>
                           <w:sz w:val="22"/>
                           <w:szCs w:val="22"/>
-                          <w:lang w:val="en-US"/>
                         </w:rPr>
                       </w:pPr>
                       <w:r>
@@ -2536,7 +2473,6 @@
                           <w:bCs/>
                           <w:sz w:val="22"/>
                           <w:szCs w:val="22"/>
-                          <w:lang w:val="en-US"/>
                         </w:rPr>
                         <w:t>Motor current</w:t>
                       </w:r>
@@ -2546,7 +2482,6 @@
                           <w:bCs/>
                           <w:sz w:val="22"/>
                           <w:szCs w:val="22"/>
-                          <w:lang w:val="en-US"/>
                         </w:rPr>
                         <w:t xml:space="preserve"> Filter:</w:t>
                       </w:r>
@@ -2557,14 +2492,12 @@
                         <w:rPr>
                           <w:sz w:val="22"/>
                           <w:szCs w:val="22"/>
-                          <w:lang w:val="en-US"/>
                         </w:rPr>
                       </w:pPr>
                       <w:r>
                         <w:rPr>
                           <w:sz w:val="22"/>
                           <w:szCs w:val="22"/>
-                          <w:lang w:val="en-US"/>
                         </w:rPr>
                         <w:t>Filter type:</w:t>
                       </w:r>
@@ -2572,7 +2505,6 @@
                         <w:rPr>
                           <w:sz w:val="22"/>
                           <w:szCs w:val="22"/>
-                          <w:lang w:val="en-US"/>
                         </w:rPr>
                         <w:tab/>
                         <w:t>Butterworth Lowpass</w:t>
@@ -2584,14 +2516,12 @@
                         <w:rPr>
                           <w:sz w:val="22"/>
                           <w:szCs w:val="22"/>
-                          <w:lang w:val="en-US"/>
                         </w:rPr>
                       </w:pPr>
                       <w:r>
                         <w:rPr>
                           <w:sz w:val="22"/>
                           <w:szCs w:val="22"/>
-                          <w:lang w:val="en-US"/>
                         </w:rPr>
                         <w:t>Low cutoff frequency:</w:t>
                       </w:r>
@@ -2599,7 +2529,6 @@
                         <w:rPr>
                           <w:sz w:val="22"/>
                           <w:szCs w:val="22"/>
-                          <w:lang w:val="en-US"/>
                         </w:rPr>
                         <w:tab/>
                       </w:r>
@@ -2607,7 +2536,6 @@
                         <w:rPr>
                           <w:sz w:val="22"/>
                           <w:szCs w:val="22"/>
-                          <w:lang w:val="en-US"/>
                         </w:rPr>
                         <w:tab/>
                       </w:r>
@@ -2615,7 +2543,6 @@
                         <w:rPr>
                           <w:sz w:val="22"/>
                           <w:szCs w:val="22"/>
-                          <w:lang w:val="en-US"/>
                         </w:rPr>
                         <w:t>30</w:t>
                       </w:r>
@@ -2623,7 +2550,6 @@
                         <w:rPr>
                           <w:sz w:val="22"/>
                           <w:szCs w:val="22"/>
-                          <w:lang w:val="en-US"/>
                         </w:rPr>
                         <w:t>Hz</w:t>
                       </w:r>
@@ -2634,14 +2560,12 @@
                         <w:rPr>
                           <w:sz w:val="22"/>
                           <w:szCs w:val="22"/>
-                          <w:lang w:val="en-US"/>
                         </w:rPr>
                       </w:pPr>
                       <w:r>
                         <w:rPr>
                           <w:sz w:val="22"/>
                           <w:szCs w:val="22"/>
-                          <w:lang w:val="en-US"/>
                         </w:rPr>
                         <w:t>Sampling frequency:</w:t>
                       </w:r>
@@ -2649,7 +2573,6 @@
                         <w:rPr>
                           <w:sz w:val="22"/>
                           <w:szCs w:val="22"/>
-                          <w:lang w:val="en-US"/>
                         </w:rPr>
                         <w:tab/>
                       </w:r>
@@ -2657,7 +2580,6 @@
                         <w:rPr>
                           <w:sz w:val="22"/>
                           <w:szCs w:val="22"/>
-                          <w:lang w:val="en-US"/>
                         </w:rPr>
                         <w:tab/>
                       </w:r>
@@ -2665,7 +2587,6 @@
                         <w:rPr>
                           <w:sz w:val="22"/>
                           <w:szCs w:val="22"/>
-                          <w:lang w:val="en-US"/>
                         </w:rPr>
                         <w:t>1</w:t>
                       </w:r>
@@ -2673,7 +2594,6 @@
                         <w:rPr>
                           <w:sz w:val="22"/>
                           <w:szCs w:val="22"/>
-                          <w:lang w:val="en-US"/>
                         </w:rPr>
                         <w:t>Hz</w:t>
                       </w:r>
@@ -2684,7 +2604,6 @@
                         <w:rPr>
                           <w:sz w:val="22"/>
                           <w:szCs w:val="22"/>
-                          <w:lang w:val="en-US"/>
                         </w:rPr>
                       </w:pPr>
                     </w:p>
@@ -2701,7 +2620,6 @@
         <w:rPr>
           <w:sz w:val="22"/>
           <w:szCs w:val="22"/>
-          <w:lang w:val="en-US"/>
         </w:rPr>
       </w:pPr>
       <w:r>
@@ -2709,7 +2627,6 @@
           <w:noProof/>
           <w:sz w:val="22"/>
           <w:szCs w:val="22"/>
-          <w:lang w:val="en-US"/>
         </w:rPr>
         <w:drawing>
           <wp:inline distT="0" distB="0" distL="0" distR="0" wp14:anchorId="7C9D02AC" wp14:editId="55E2FEB5">
@@ -2762,7 +2679,6 @@
         <w:rPr>
           <w:sz w:val="22"/>
           <w:szCs w:val="22"/>
-          <w:lang w:val="en-US"/>
         </w:rPr>
       </w:pPr>
       <m:oMathPara>
@@ -2772,7 +2688,6 @@
               <w:rFonts w:ascii="Cambria Math" w:hAnsi="Cambria Math" w:cstheme="minorHAnsi"/>
               <w:sz w:val="22"/>
               <w:szCs w:val="22"/>
-              <w:lang w:val="en-US"/>
             </w:rPr>
             <m:t xml:space="preserve">Transfer Function: Motor current </m:t>
           </m:r>
@@ -2786,7 +2701,6 @@
                   <w:i/>
                   <w:sz w:val="22"/>
                   <w:szCs w:val="22"/>
-                  <w:lang w:val="en-US"/>
                 </w:rPr>
               </m:ctrlPr>
             </m:dPr>
@@ -2796,7 +2710,6 @@
                   <w:rFonts w:ascii="Cambria Math" w:hAnsi="Cambria Math" w:cstheme="minorHAnsi"/>
                   <w:sz w:val="22"/>
                   <w:szCs w:val="22"/>
-                  <w:lang w:val="en-US"/>
                 </w:rPr>
                 <m:t>A</m:t>
               </m:r>
@@ -2807,7 +2720,6 @@
               <w:rFonts w:ascii="Cambria Math" w:hAnsi="Cambria Math" w:cstheme="minorHAnsi"/>
               <w:sz w:val="22"/>
               <w:szCs w:val="22"/>
-              <w:lang w:val="en-US"/>
             </w:rPr>
             <m:t xml:space="preserve">= -0.4285 ∙ Input voltage </m:t>
           </m:r>
@@ -2821,7 +2733,6 @@
                   <w:i/>
                   <w:sz w:val="22"/>
                   <w:szCs w:val="22"/>
-                  <w:lang w:val="en-US"/>
                 </w:rPr>
               </m:ctrlPr>
             </m:dPr>
@@ -2831,7 +2742,6 @@
                   <w:rFonts w:ascii="Cambria Math" w:hAnsi="Cambria Math" w:cstheme="minorHAnsi"/>
                   <w:sz w:val="22"/>
                   <w:szCs w:val="22"/>
-                  <w:lang w:val="en-US"/>
                 </w:rPr>
                 <m:t>V</m:t>
               </m:r>
@@ -2842,7 +2752,6 @@
               <w:rFonts w:ascii="Cambria Math" w:hAnsi="Cambria Math" w:cstheme="minorHAnsi"/>
               <w:sz w:val="22"/>
               <w:szCs w:val="22"/>
-              <w:lang w:val="en-US"/>
             </w:rPr>
             <m:t xml:space="preserve"> +1.0677</m:t>
           </m:r>
@@ -2854,7 +2763,6 @@
         <w:rPr>
           <w:sz w:val="22"/>
           <w:szCs w:val="22"/>
-          <w:lang w:val="en-US"/>
         </w:rPr>
       </w:pPr>
       <m:oMathPara>
@@ -2864,7 +2772,6 @@
               <w:rFonts w:ascii="Cambria Math" w:hAnsi="Cambria Math" w:cstheme="minorHAnsi"/>
               <w:sz w:val="22"/>
               <w:szCs w:val="22"/>
-              <w:lang w:val="en-US"/>
             </w:rPr>
             <m:t xml:space="preserve">Transfer Function: Motor torque </m:t>
           </m:r>
@@ -2878,7 +2785,6 @@
                   <w:i/>
                   <w:sz w:val="22"/>
                   <w:szCs w:val="22"/>
-                  <w:lang w:val="en-US"/>
                 </w:rPr>
               </m:ctrlPr>
             </m:dPr>
@@ -2888,7 +2794,6 @@
                   <w:rFonts w:ascii="Cambria Math" w:hAnsi="Cambria Math" w:cstheme="minorHAnsi"/>
                   <w:sz w:val="22"/>
                   <w:szCs w:val="22"/>
-                  <w:lang w:val="en-US"/>
                 </w:rPr>
                 <m:t>mNm</m:t>
               </m:r>
@@ -2899,7 +2804,6 @@
               <w:rFonts w:ascii="Cambria Math" w:hAnsi="Cambria Math" w:cstheme="minorHAnsi"/>
               <w:sz w:val="22"/>
               <w:szCs w:val="22"/>
-              <w:lang w:val="en-US"/>
             </w:rPr>
             <m:t xml:space="preserve">=-23.0541 ∙ Input voltage </m:t>
           </m:r>
@@ -2913,7 +2817,6 @@
                   <w:i/>
                   <w:sz w:val="22"/>
                   <w:szCs w:val="22"/>
-                  <w:lang w:val="en-US"/>
                 </w:rPr>
               </m:ctrlPr>
             </m:dPr>
@@ -2923,7 +2826,6 @@
                   <w:rFonts w:ascii="Cambria Math" w:hAnsi="Cambria Math" w:cstheme="minorHAnsi"/>
                   <w:sz w:val="22"/>
                   <w:szCs w:val="22"/>
-                  <w:lang w:val="en-US"/>
                 </w:rPr>
                 <m:t>V</m:t>
               </m:r>
@@ -2934,7 +2836,6 @@
               <w:rFonts w:ascii="Cambria Math" w:hAnsi="Cambria Math" w:cstheme="minorHAnsi"/>
               <w:sz w:val="22"/>
               <w:szCs w:val="22"/>
-              <w:lang w:val="en-US"/>
             </w:rPr>
             <m:t xml:space="preserve"> +57.4414</m:t>
           </m:r>
@@ -2946,7 +2847,6 @@
         <w:rPr>
           <w:sz w:val="22"/>
           <w:szCs w:val="22"/>
-          <w:lang w:val="en-US"/>
         </w:rPr>
       </w:pPr>
     </w:p>
@@ -2959,14 +2859,12 @@
         <w:rPr>
           <w:sz w:val="22"/>
           <w:szCs w:val="22"/>
-          <w:lang w:val="en-US"/>
         </w:rPr>
       </w:pPr>
       <w:r>
         <w:rPr>
           <w:sz w:val="22"/>
           <w:szCs w:val="22"/>
-          <w:lang w:val="en-US"/>
         </w:rPr>
         <w:t>Without the lowpass filtering of the motor current signal, the linear fits of the two signals had been far off. The first rising and then suddenly changing direction signals (nonlinear region) were responsible for the too flat linear fits. By trying out different cutoff frequencies we managed to get this quit</w:t>
       </w:r>
@@ -2975,7 +2873,7 @@
           <w:rFonts w:hint="eastAsia"/>
           <w:sz w:val="22"/>
           <w:szCs w:val="22"/>
-          <w:lang w:val="en-US" w:eastAsia="zh-CN"/>
+          <w:lang w:eastAsia="zh-CN"/>
         </w:rPr>
         <w:t>e</w:t>
       </w:r>
@@ -2983,7 +2881,6 @@
         <w:rPr>
           <w:sz w:val="22"/>
           <w:szCs w:val="22"/>
-          <w:lang w:val="en-US"/>
         </w:rPr>
         <w:t xml:space="preserve"> linear </w:t>
       </w:r>
@@ -2991,7 +2888,6 @@
         <w:rPr>
           <w:sz w:val="22"/>
           <w:szCs w:val="22"/>
-          <w:lang w:val="en-US"/>
         </w:rPr>
         <w:t>input-output relationship</w:t>
       </w:r>
@@ -2999,7 +2895,6 @@
         <w:rPr>
           <w:sz w:val="22"/>
           <w:szCs w:val="22"/>
-          <w:lang w:val="en-US"/>
         </w:rPr>
         <w:t xml:space="preserve"> and were able to derive the transfer functions of motor current and motor torque.</w:t>
       </w:r>
@@ -3044,7 +2939,6 @@
         <w:color w:val="3B3838" w:themeColor="background2" w:themeShade="40"/>
         <w:sz w:val="20"/>
         <w:szCs w:val="20"/>
-        <w:lang w:val="en-US"/>
       </w:rPr>
     </w:pPr>
     <w:r>
@@ -3052,7 +2946,6 @@
         <w:color w:val="3B3838" w:themeColor="background2" w:themeShade="40"/>
         <w:sz w:val="20"/>
         <w:szCs w:val="20"/>
-        <w:lang w:val="en-US"/>
       </w:rPr>
       <w:t>November 2</w:t>
     </w:r>
@@ -3061,7 +2954,6 @@
         <w:color w:val="3B3838" w:themeColor="background2" w:themeShade="40"/>
         <w:sz w:val="20"/>
         <w:szCs w:val="20"/>
-        <w:lang w:val="en-US"/>
       </w:rPr>
       <w:tab/>
     </w:r>
@@ -3070,7 +2962,6 @@
         <w:color w:val="3B3838" w:themeColor="background2" w:themeShade="40"/>
         <w:sz w:val="20"/>
         <w:szCs w:val="20"/>
-        <w:lang w:val="en-US"/>
       </w:rPr>
       <w:tab/>
     </w:r>
@@ -3079,7 +2970,6 @@
         <w:color w:val="3B3838" w:themeColor="background2" w:themeShade="40"/>
         <w:sz w:val="20"/>
         <w:szCs w:val="20"/>
-        <w:lang w:val="en-US"/>
       </w:rPr>
       <w:fldChar w:fldCharType="begin"/>
     </w:r>
@@ -3088,7 +2978,6 @@
         <w:color w:val="3B3838" w:themeColor="background2" w:themeShade="40"/>
         <w:sz w:val="20"/>
         <w:szCs w:val="20"/>
-        <w:lang w:val="en-US"/>
       </w:rPr>
       <w:instrText xml:space="preserve"> PAGE  \* MERGEFORMAT </w:instrText>
     </w:r>
@@ -3097,7 +2986,6 @@
         <w:color w:val="3B3838" w:themeColor="background2" w:themeShade="40"/>
         <w:sz w:val="20"/>
         <w:szCs w:val="20"/>
-        <w:lang w:val="en-US"/>
       </w:rPr>
       <w:fldChar w:fldCharType="separate"/>
     </w:r>
@@ -3107,7 +2995,6 @@
         <w:color w:val="3B3838" w:themeColor="background2" w:themeShade="40"/>
         <w:sz w:val="20"/>
         <w:szCs w:val="20"/>
-        <w:lang w:val="en-US"/>
       </w:rPr>
       <w:t>1</w:t>
     </w:r>
@@ -3116,7 +3003,6 @@
         <w:color w:val="3B3838" w:themeColor="background2" w:themeShade="40"/>
         <w:sz w:val="20"/>
         <w:szCs w:val="20"/>
-        <w:lang w:val="en-US"/>
       </w:rPr>
       <w:fldChar w:fldCharType="end"/>
     </w:r>
@@ -3125,7 +3011,6 @@
         <w:color w:val="3B3838" w:themeColor="background2" w:themeShade="40"/>
         <w:sz w:val="20"/>
         <w:szCs w:val="20"/>
-        <w:lang w:val="en-US"/>
       </w:rPr>
       <w:t xml:space="preserve"> / </w:t>
     </w:r>
@@ -3134,7 +3019,6 @@
         <w:color w:val="3B3838" w:themeColor="background2" w:themeShade="40"/>
         <w:sz w:val="20"/>
         <w:szCs w:val="20"/>
-        <w:lang w:val="en-US"/>
       </w:rPr>
       <w:fldChar w:fldCharType="begin"/>
     </w:r>
@@ -3143,7 +3027,6 @@
         <w:color w:val="3B3838" w:themeColor="background2" w:themeShade="40"/>
         <w:sz w:val="20"/>
         <w:szCs w:val="20"/>
-        <w:lang w:val="en-US"/>
       </w:rPr>
       <w:instrText xml:space="preserve"> NUMPAGES  \* MERGEFORMAT </w:instrText>
     </w:r>
@@ -3152,7 +3035,6 @@
         <w:color w:val="3B3838" w:themeColor="background2" w:themeShade="40"/>
         <w:sz w:val="20"/>
         <w:szCs w:val="20"/>
-        <w:lang w:val="en-US"/>
       </w:rPr>
       <w:fldChar w:fldCharType="separate"/>
     </w:r>
@@ -3162,7 +3044,6 @@
         <w:color w:val="3B3838" w:themeColor="background2" w:themeShade="40"/>
         <w:sz w:val="20"/>
         <w:szCs w:val="20"/>
-        <w:lang w:val="en-US"/>
       </w:rPr>
       <w:t>1</w:t>
     </w:r>
@@ -3171,7 +3052,6 @@
         <w:color w:val="3B3838" w:themeColor="background2" w:themeShade="40"/>
         <w:sz w:val="20"/>
         <w:szCs w:val="20"/>
-        <w:lang w:val="en-US"/>
       </w:rPr>
       <w:fldChar w:fldCharType="end"/>
     </w:r>
@@ -3207,7 +3087,6 @@
         <w:color w:val="3B3838" w:themeColor="background2" w:themeShade="40"/>
         <w:sz w:val="20"/>
         <w:szCs w:val="20"/>
-        <w:lang w:val="en-US"/>
       </w:rPr>
     </w:pPr>
     <w:r>
@@ -3215,7 +3094,6 @@
         <w:color w:val="3B3838" w:themeColor="background2" w:themeShade="40"/>
         <w:sz w:val="20"/>
         <w:szCs w:val="20"/>
-        <w:lang w:val="en-US"/>
       </w:rPr>
       <w:t>Lab report</w:t>
     </w:r>
@@ -3224,7 +3102,6 @@
         <w:color w:val="3B3838" w:themeColor="background2" w:themeShade="40"/>
         <w:sz w:val="20"/>
         <w:szCs w:val="20"/>
-        <w:lang w:val="en-US"/>
       </w:rPr>
       <w:t xml:space="preserve"> 2</w:t>
     </w:r>
@@ -3233,7 +3110,6 @@
         <w:color w:val="3B3838" w:themeColor="background2" w:themeShade="40"/>
         <w:sz w:val="20"/>
         <w:szCs w:val="20"/>
-        <w:lang w:val="en-US"/>
       </w:rPr>
       <w:t xml:space="preserve"> Hall Sensor and Actuation</w:t>
     </w:r>
@@ -3242,7 +3118,6 @@
         <w:color w:val="3B3838" w:themeColor="background2" w:themeShade="40"/>
         <w:sz w:val="20"/>
         <w:szCs w:val="20"/>
-        <w:lang w:val="en-US"/>
       </w:rPr>
       <w:tab/>
     </w:r>
@@ -3251,7 +3126,6 @@
         <w:color w:val="3B3838" w:themeColor="background2" w:themeShade="40"/>
         <w:sz w:val="20"/>
         <w:szCs w:val="20"/>
-        <w:lang w:val="en-US"/>
       </w:rPr>
       <w:tab/>
       <w:t>Ramon Rohner, Xiaowei Lin</w:t>
@@ -3268,7 +3142,7 @@
         <w:rFonts w:asciiTheme="minorHAnsi" w:eastAsiaTheme="minorEastAsia" w:hAnsiTheme="minorHAnsi" w:cstheme="minorBidi"/>
         <w:sz w:val="24"/>
         <w:szCs w:val="24"/>
-        <w:lang w:eastAsia="en-US" w:bidi="ar-SA"/>
+        <w:lang w:val="en-US" w:eastAsia="en-US" w:bidi="ar-SA"/>
       </w:rPr>
     </w:rPrDefault>
     <w:pPrDefault/>

</xml_diff>